<commit_message>
Added Intro and KNN
</commit_message>
<xml_diff>
--- a/Star Type Classification.docx
+++ b/Star Type Classification.docx
@@ -10,8 +10,13 @@
         <w:t>Star Type Classification / NASA</w:t>
       </w:r>
       <w:r>
-        <w:t xml:space="preserve"> Dataset</w:t>
-      </w:r>
+        <w:t xml:space="preserve"> </w:t>
+      </w:r>
+      <w:proofErr w:type="spellStart"/>
+      <w:r>
+        <w:t>Dataset</w:t>
+      </w:r>
+      <w:proofErr w:type="spellEnd"/>
     </w:p>
     <w:p>
       <w:pPr>
@@ -21,21 +26,104 @@
         <w:t>Introduction</w:t>
       </w:r>
     </w:p>
-    <w:p/>
+    <w:p>
+      <w:pPr>
+        <w:rPr>
+          <w:lang w:val="en-GB"/>
+        </w:rPr>
+      </w:pPr>
+      <w:r>
+        <w:rPr>
+          <w:lang w:val="en-GB"/>
+        </w:rPr>
+        <w:t xml:space="preserve">Stars aren’t just </w:t>
+      </w:r>
+      <w:r>
+        <w:rPr>
+          <w:lang w:val="en-GB"/>
+        </w:rPr>
+        <w:t>big o</w:t>
+      </w:r>
+      <w:r>
+        <w:rPr>
+          <w:lang w:val="en-GB"/>
+        </w:rPr>
+        <w:t>range balls of fire, there exist multiple kind of stars</w:t>
+      </w:r>
+      <w:r>
+        <w:rPr>
+          <w:lang w:val="en-GB"/>
+        </w:rPr>
+        <w:t xml:space="preserve"> with many colours, size and temperature</w:t>
+      </w:r>
+      <w:r>
+        <w:rPr>
+          <w:lang w:val="en-GB"/>
+        </w:rPr>
+        <w:t xml:space="preserve"> as it can be seen on the </w:t>
+      </w:r>
+      <w:r>
+        <w:rPr>
+          <w:lang w:val="en-GB"/>
+        </w:rPr>
+        <w:fldChar w:fldCharType="begin"/>
+      </w:r>
+      <w:r>
+        <w:rPr>
+          <w:lang w:val="en-GB"/>
+        </w:rPr>
+        <w:instrText xml:space="preserve"> REF _Ref85201282 \h </w:instrText>
+      </w:r>
+      <w:r>
+        <w:rPr>
+          <w:lang w:val="en-GB"/>
+        </w:rPr>
+      </w:r>
+      <w:r>
+        <w:rPr>
+          <w:lang w:val="en-GB"/>
+        </w:rPr>
+        <w:fldChar w:fldCharType="separate"/>
+      </w:r>
+      <w:r>
+        <w:rPr>
+          <w:lang w:val="en-GB"/>
+        </w:rPr>
+        <w:t xml:space="preserve">Figure </w:t>
+      </w:r>
+      <w:r>
+        <w:rPr>
+          <w:noProof/>
+          <w:lang w:val="en-GB"/>
+        </w:rPr>
+        <w:t>1</w:t>
+      </w:r>
+      <w:r>
+        <w:rPr>
+          <w:lang w:val="en-GB"/>
+        </w:rPr>
+        <w:fldChar w:fldCharType="end"/>
+      </w:r>
+      <w:r>
+        <w:rPr>
+          <w:lang w:val="en-GB"/>
+        </w:rPr>
+        <w:t>.</w:t>
+      </w:r>
+    </w:p>
     <w:p>
       <w:pPr>
         <w:keepNext/>
-        <w:jc w:val="center"/>
       </w:pPr>
       <w:r>
         <w:rPr>
           <w:noProof/>
         </w:rPr>
         <w:drawing>
-          <wp:inline distT="0" distB="0" distL="0" distR="0" wp14:anchorId="78879D8A" wp14:editId="05B39DF0">
-            <wp:extent cx="3905250" cy="4533900"/>
+          <wp:inline distT="0" distB="0" distL="0" distR="0" wp14:anchorId="3480B29D" wp14:editId="2BA29517">
+            <wp:extent cx="6256676" cy="1562100"/>
             <wp:effectExtent l="0" t="0" r="0" b="0"/>
-            <wp:docPr id="1" name="Picture 1" descr="Diagram&#10;&#10;Description automatically generated"/>
+            <wp:docPr id="15" name="Picture 15" descr="Diagram showing different types stars Royalty Free Vector"/>
             <wp:cNvGraphicFramePr>
               <a:graphicFrameLocks xmlns:a="http://schemas.openxmlformats.org/drawingml/2006/main" noChangeAspect="1"/>
             </wp:cNvGraphicFramePr>
@@ -43,704 +131,26 @@
               <a:graphicData uri="http://schemas.openxmlformats.org/drawingml/2006/picture">
                 <pic:pic xmlns:pic="http://schemas.openxmlformats.org/drawingml/2006/picture">
                   <pic:nvPicPr>
-                    <pic:cNvPr id="1" name="Picture 1" descr="Diagram&#10;&#10;Description automatically generated"/>
-                    <pic:cNvPicPr/>
-                  </pic:nvPicPr>
-                  <pic:blipFill>
-                    <a:blip r:embed="rId5"/>
-                    <a:stretch>
-                      <a:fillRect/>
-                    </a:stretch>
-                  </pic:blipFill>
-                  <pic:spPr>
-                    <a:xfrm>
-                      <a:off x="0" y="0"/>
-                      <a:ext cx="3905250" cy="4533900"/>
-                    </a:xfrm>
-                    <a:prstGeom prst="rect">
-                      <a:avLst/>
-                    </a:prstGeom>
-                  </pic:spPr>
-                </pic:pic>
-              </a:graphicData>
-            </a:graphic>
-          </wp:inline>
-        </w:drawing>
-      </w:r>
-    </w:p>
-    <w:p>
-      <w:pPr>
-        <w:pStyle w:val="Caption"/>
-      </w:pPr>
-      <w:r>
-        <w:t xml:space="preserve">Figure </w:t>
-      </w:r>
-      <w:r>
-        <w:fldChar w:fldCharType="begin"/>
-      </w:r>
-      <w:r>
-        <w:instrText xml:space="preserve"> SEQ Figure \* ARABIC </w:instrText>
-      </w:r>
-      <w:r>
-        <w:fldChar w:fldCharType="separate"/>
-      </w:r>
-      <w:r>
-        <w:rPr>
-          <w:noProof/>
-        </w:rPr>
-        <w:t>1</w:t>
-      </w:r>
-      <w:r>
-        <w:fldChar w:fldCharType="end"/>
-      </w:r>
-      <w:r>
-        <w:t xml:space="preserve">. </w:t>
-      </w:r>
-      <w:r>
-        <w:t>Hertzsprung-Russell diagram</w:t>
-      </w:r>
-    </w:p>
-    <w:p>
-      <w:pPr>
-        <w:pStyle w:val="Heading1"/>
-      </w:pPr>
-      <w:r>
-        <w:t>Data Exploration</w:t>
-      </w:r>
-    </w:p>
-    <w:p>
-      <w:pPr>
-        <w:rPr>
-          <w:lang w:val="en-GB"/>
-        </w:rPr>
-      </w:pPr>
-      <w:r>
-        <w:rPr>
-          <w:lang w:val="en-GB"/>
-        </w:rPr>
-        <w:t>The dataset is composed o</w:t>
-      </w:r>
-      <w:r>
-        <w:rPr>
-          <w:lang w:val="en-GB"/>
-        </w:rPr>
-        <w:t xml:space="preserve">f 240 stars belonging to 6 different kind of stars such as : </w:t>
-      </w:r>
-    </w:p>
-    <w:p>
-      <w:pPr>
-        <w:pStyle w:val="ListParagraph"/>
-        <w:numPr>
-          <w:ilvl w:val="0"/>
-          <w:numId w:val="8"/>
-        </w:numPr>
-        <w:rPr>
-          <w:lang w:val="en-GB"/>
-        </w:rPr>
-      </w:pPr>
-      <w:r>
-        <w:rPr>
-          <w:lang w:val="en-GB"/>
-        </w:rPr>
-        <w:t>Red Dwarf (</w:t>
-      </w:r>
-      <w:r>
-        <w:rPr>
-          <w:b/>
-          <w:bCs/>
-          <w:lang w:val="en-GB"/>
-        </w:rPr>
-        <w:t>0</w:t>
-      </w:r>
-      <w:r>
-        <w:rPr>
-          <w:lang w:val="en-GB"/>
-        </w:rPr>
-        <w:t>)</w:t>
-      </w:r>
-    </w:p>
-    <w:p>
-      <w:pPr>
-        <w:pStyle w:val="ListParagraph"/>
-        <w:numPr>
-          <w:ilvl w:val="0"/>
-          <w:numId w:val="8"/>
-        </w:numPr>
-        <w:rPr>
-          <w:lang w:val="en-GB"/>
-        </w:rPr>
-      </w:pPr>
-      <w:r>
-        <w:rPr>
-          <w:lang w:val="en-GB"/>
-        </w:rPr>
-        <w:t>Brown Dwarf (</w:t>
-      </w:r>
-      <w:r>
-        <w:rPr>
-          <w:b/>
-          <w:bCs/>
-          <w:lang w:val="en-GB"/>
-        </w:rPr>
-        <w:t>1</w:t>
-      </w:r>
-      <w:r>
-        <w:rPr>
-          <w:lang w:val="en-GB"/>
-        </w:rPr>
-        <w:t>)</w:t>
-      </w:r>
-    </w:p>
-    <w:p>
-      <w:pPr>
-        <w:pStyle w:val="ListParagraph"/>
-        <w:numPr>
-          <w:ilvl w:val="0"/>
-          <w:numId w:val="8"/>
-        </w:numPr>
-        <w:rPr>
-          <w:lang w:val="en-GB"/>
-        </w:rPr>
-      </w:pPr>
-      <w:r>
-        <w:rPr>
-          <w:lang w:val="en-GB"/>
-        </w:rPr>
-        <w:t>White Dwarf (</w:t>
-      </w:r>
-      <w:r>
-        <w:rPr>
-          <w:b/>
-          <w:bCs/>
-          <w:lang w:val="en-GB"/>
-        </w:rPr>
-        <w:t>2</w:t>
-      </w:r>
-      <w:r>
-        <w:rPr>
-          <w:lang w:val="en-GB"/>
-        </w:rPr>
-        <w:t>)</w:t>
-      </w:r>
-    </w:p>
-    <w:p>
-      <w:pPr>
-        <w:pStyle w:val="ListParagraph"/>
-        <w:numPr>
-          <w:ilvl w:val="0"/>
-          <w:numId w:val="8"/>
-        </w:numPr>
-        <w:rPr>
-          <w:lang w:val="en-GB"/>
-        </w:rPr>
-      </w:pPr>
-      <w:r>
-        <w:rPr>
-          <w:lang w:val="en-GB"/>
-        </w:rPr>
-        <w:t>Main sequence (</w:t>
-      </w:r>
-      <w:r>
-        <w:rPr>
-          <w:b/>
-          <w:bCs/>
-          <w:lang w:val="en-GB"/>
-        </w:rPr>
-        <w:t>3</w:t>
-      </w:r>
-      <w:r>
-        <w:rPr>
-          <w:lang w:val="en-GB"/>
-        </w:rPr>
-        <w:t>)</w:t>
-      </w:r>
-    </w:p>
-    <w:p>
-      <w:pPr>
-        <w:pStyle w:val="ListParagraph"/>
-        <w:numPr>
-          <w:ilvl w:val="0"/>
-          <w:numId w:val="8"/>
-        </w:numPr>
-        <w:rPr>
-          <w:lang w:val="en-GB"/>
-        </w:rPr>
-      </w:pPr>
-      <w:r>
-        <w:rPr>
-          <w:lang w:val="en-GB"/>
-        </w:rPr>
-        <w:t>Super Giants (</w:t>
-      </w:r>
-      <w:r>
-        <w:rPr>
-          <w:b/>
-          <w:bCs/>
-          <w:lang w:val="en-GB"/>
-        </w:rPr>
-        <w:t>4</w:t>
-      </w:r>
-      <w:r>
-        <w:rPr>
-          <w:lang w:val="en-GB"/>
-        </w:rPr>
-        <w:t>)</w:t>
-      </w:r>
-    </w:p>
-    <w:p>
-      <w:pPr>
-        <w:pStyle w:val="ListParagraph"/>
-        <w:numPr>
-          <w:ilvl w:val="0"/>
-          <w:numId w:val="8"/>
-        </w:numPr>
-        <w:rPr>
-          <w:lang w:val="en-GB"/>
-        </w:rPr>
-      </w:pPr>
-      <w:r>
-        <w:rPr>
-          <w:lang w:val="en-GB"/>
-        </w:rPr>
-        <w:t>Hyper Giants (</w:t>
-      </w:r>
-      <w:r>
-        <w:rPr>
-          <w:b/>
-          <w:bCs/>
-          <w:lang w:val="en-GB"/>
-        </w:rPr>
-        <w:t>5</w:t>
-      </w:r>
-      <w:r>
-        <w:rPr>
-          <w:lang w:val="en-GB"/>
-        </w:rPr>
-        <w:t>)</w:t>
-      </w:r>
-    </w:p>
-    <w:p>
-      <w:pPr>
-        <w:rPr>
-          <w:lang w:val="en-GB"/>
-        </w:rPr>
-      </w:pPr>
-    </w:p>
-    <w:p>
-      <w:pPr>
-        <w:rPr>
-          <w:lang w:val="en-GB"/>
-        </w:rPr>
-      </w:pPr>
-    </w:p>
-    <w:p>
-      <w:pPr>
-        <w:rPr>
-          <w:lang w:val="en-GB"/>
-        </w:rPr>
-      </w:pPr>
-      <w:r>
-        <w:rPr>
-          <w:lang w:val="en-GB"/>
-        </w:rPr>
-        <w:lastRenderedPageBreak/>
-        <w:t xml:space="preserve">And the </w:t>
-      </w:r>
-      <w:r>
-        <w:rPr>
-          <w:lang w:val="en-GB"/>
-        </w:rPr>
-        <w:t xml:space="preserve">6 </w:t>
-      </w:r>
-      <w:r>
-        <w:rPr>
-          <w:lang w:val="en-GB"/>
-        </w:rPr>
-        <w:t xml:space="preserve">main features are : </w:t>
-      </w:r>
-    </w:p>
-    <w:p>
-      <w:pPr>
-        <w:pStyle w:val="ListParagraph"/>
-        <w:numPr>
-          <w:ilvl w:val="0"/>
-          <w:numId w:val="9"/>
-        </w:numPr>
-        <w:rPr>
-          <w:lang w:val="en-GB"/>
-        </w:rPr>
-      </w:pPr>
-      <w:r>
-        <w:rPr>
-          <w:b/>
-          <w:bCs/>
-          <w:lang w:val="en-GB"/>
-        </w:rPr>
-        <w:t>Temperature</w:t>
-      </w:r>
-      <w:r>
-        <w:rPr>
-          <w:lang w:val="en-GB"/>
-        </w:rPr>
-        <w:t xml:space="preserve"> </w:t>
-      </w:r>
-      <w:r>
-        <w:rPr>
-          <w:lang w:val="en-GB"/>
-        </w:rPr>
-        <w:t>in Kelvin.</w:t>
-      </w:r>
-    </w:p>
-    <w:p>
-      <w:pPr>
-        <w:pStyle w:val="ListParagraph"/>
-        <w:numPr>
-          <w:ilvl w:val="0"/>
-          <w:numId w:val="9"/>
-        </w:numPr>
-        <w:rPr>
-          <w:lang w:val="en-GB"/>
-        </w:rPr>
-      </w:pPr>
-      <w:r>
-        <w:rPr>
-          <w:b/>
-          <w:bCs/>
-          <w:lang w:val="en-GB"/>
-        </w:rPr>
-        <w:t>R</w:t>
-      </w:r>
-      <w:r>
-        <w:rPr>
-          <w:rFonts w:ascii="Segoe UI Symbol" w:hAnsi="Segoe UI Symbol" w:cs="Segoe UI Symbol"/>
-          <w:b/>
-          <w:bCs/>
-          <w:lang w:val="en-GB"/>
-        </w:rPr>
-        <w:t>☉</w:t>
-      </w:r>
-      <w:r>
-        <w:rPr>
-          <w:rFonts w:ascii="Segoe UI Symbol" w:hAnsi="Segoe UI Symbol" w:cs="Segoe UI Symbol"/>
-          <w:lang w:val="en-GB"/>
-        </w:rPr>
-        <w:t xml:space="preserve">, the solar radius, a </w:t>
-      </w:r>
-      <w:r>
-        <w:rPr>
-          <w:rFonts w:ascii="Segoe UI Symbol" w:hAnsi="Segoe UI Symbol" w:cs="Segoe UI Symbol"/>
-          <w:lang w:val="en-GB"/>
-        </w:rPr>
-        <w:t>unit of distance used to express the size of stars in astronomy relative to the Sun</w:t>
-      </w:r>
-      <w:r>
-        <w:rPr>
-          <w:rFonts w:ascii="Segoe UI Symbol" w:hAnsi="Segoe UI Symbol" w:cs="Segoe UI Symbol"/>
-          <w:lang w:val="en-GB"/>
-        </w:rPr>
-        <w:t>.</w:t>
-      </w:r>
-    </w:p>
-    <w:p>
-      <w:pPr>
-        <w:pStyle w:val="ListParagraph"/>
-        <w:numPr>
-          <w:ilvl w:val="0"/>
-          <w:numId w:val="9"/>
-        </w:numPr>
-        <w:rPr>
-          <w:lang w:val="en-GB"/>
-        </w:rPr>
-      </w:pPr>
-      <w:r>
-        <w:rPr>
-          <w:b/>
-          <w:bCs/>
-          <w:lang w:val="en-GB"/>
-        </w:rPr>
-        <w:t>L</w:t>
-      </w:r>
-      <w:r>
-        <w:rPr>
-          <w:rFonts w:ascii="Cambria Math" w:hAnsi="Cambria Math" w:cs="Cambria Math"/>
-          <w:b/>
-          <w:bCs/>
-          <w:lang w:val="en-GB"/>
-        </w:rPr>
-        <w:t>⊙</w:t>
-      </w:r>
-      <w:r>
-        <w:rPr>
-          <w:rFonts w:ascii="Cambria Math" w:hAnsi="Cambria Math" w:cs="Cambria Math"/>
-          <w:lang w:val="en-GB"/>
-        </w:rPr>
-        <w:t xml:space="preserve">, </w:t>
-      </w:r>
-      <w:r>
-        <w:rPr>
-          <w:lang w:val="en-GB"/>
-        </w:rPr>
-        <w:t>the luminosity of a</w:t>
-      </w:r>
-      <w:r>
-        <w:rPr>
-          <w:lang w:val="en-GB"/>
-        </w:rPr>
-        <w:t xml:space="preserve"> given star. </w:t>
-      </w:r>
-      <w:r>
-        <w:rPr>
-          <w:lang w:val="en-GB"/>
-        </w:rPr>
-        <w:t>Luminosity is an absolute measure of radiated electromagnetic power (light)</w:t>
-      </w:r>
-      <w:r>
-        <w:rPr>
-          <w:lang w:val="en-GB"/>
-        </w:rPr>
-        <w:t>, in this case it’s used in the terms of the luminosity of the Sun.</w:t>
-      </w:r>
-    </w:p>
-    <w:p>
-      <w:pPr>
-        <w:pStyle w:val="ListParagraph"/>
-        <w:numPr>
-          <w:ilvl w:val="0"/>
-          <w:numId w:val="9"/>
-        </w:numPr>
-        <w:rPr>
-          <w:lang w:val="en-GB"/>
-        </w:rPr>
-      </w:pPr>
-      <w:r>
-        <w:rPr>
-          <w:b/>
-          <w:bCs/>
-          <w:lang w:val="en-GB"/>
-        </w:rPr>
-        <w:t>Absolute Magnitude</w:t>
-      </w:r>
-      <w:r>
-        <w:rPr>
-          <w:lang w:val="en-GB"/>
-        </w:rPr>
-        <w:t xml:space="preserve">, a measurement of the luminosity of a celestial object. </w:t>
-      </w:r>
-      <w:r>
-        <w:rPr>
-          <w:lang w:val="en-GB"/>
-        </w:rPr>
-        <w:t>An object's absolute magnitude is equal to the apparent magnitude that the object would have if it were viewed from exactly 32.6 light-years</w:t>
-      </w:r>
-      <w:r>
-        <w:rPr>
-          <w:lang w:val="en-GB"/>
-        </w:rPr>
-        <w:t>.</w:t>
-      </w:r>
-    </w:p>
-    <w:p>
-      <w:pPr>
-        <w:pStyle w:val="ListParagraph"/>
-        <w:numPr>
-          <w:ilvl w:val="0"/>
-          <w:numId w:val="9"/>
-        </w:numPr>
-        <w:rPr>
-          <w:lang w:val="en-GB"/>
-        </w:rPr>
-      </w:pPr>
-      <w:r>
-        <w:rPr>
-          <w:lang w:val="en-GB"/>
-        </w:rPr>
-        <w:t xml:space="preserve">The </w:t>
-      </w:r>
-      <w:r>
-        <w:rPr>
-          <w:b/>
-          <w:bCs/>
-          <w:lang w:val="en-GB"/>
-        </w:rPr>
-        <w:t>colour</w:t>
-      </w:r>
-      <w:r>
-        <w:rPr>
-          <w:lang w:val="en-GB"/>
-        </w:rPr>
-        <w:t xml:space="preserve"> of the star.</w:t>
-      </w:r>
-    </w:p>
-    <w:p>
-      <w:pPr>
-        <w:pStyle w:val="ListParagraph"/>
-        <w:numPr>
-          <w:ilvl w:val="0"/>
-          <w:numId w:val="9"/>
-        </w:numPr>
-        <w:rPr>
-          <w:lang w:val="en-GB"/>
-        </w:rPr>
-      </w:pPr>
-      <w:r>
-        <w:rPr>
-          <w:lang w:val="en-GB"/>
-        </w:rPr>
-        <w:t xml:space="preserve">The </w:t>
-      </w:r>
-      <w:r>
-        <w:rPr>
-          <w:b/>
-          <w:bCs/>
-          <w:lang w:val="en-GB"/>
-        </w:rPr>
-        <w:t>Spectral class</w:t>
-      </w:r>
-      <w:r>
-        <w:rPr>
-          <w:b/>
-          <w:bCs/>
-          <w:lang w:val="en-GB"/>
-        </w:rPr>
-        <w:t xml:space="preserve"> </w:t>
-      </w:r>
-      <w:r>
-        <w:rPr>
-          <w:lang w:val="en-GB"/>
-        </w:rPr>
-        <w:t>is a</w:t>
-      </w:r>
-      <w:r>
-        <w:rPr>
-          <w:lang w:val="en-GB"/>
-        </w:rPr>
-        <w:t xml:space="preserve"> spectral classification based on spectral characteristic obtained via analyse of the electromagnetic radiation. </w:t>
-      </w:r>
-    </w:p>
-    <w:p>
-      <w:pPr>
-        <w:rPr>
-          <w:lang w:val="en-GB"/>
-        </w:rPr>
-      </w:pPr>
-    </w:p>
-    <w:p>
-      <w:pPr>
-        <w:rPr>
-          <w:noProof/>
-          <w:lang w:val="en-GB"/>
-        </w:rPr>
-      </w:pPr>
-      <w:r>
-        <w:rPr>
-          <w:noProof/>
-          <w:lang w:val="en-GB"/>
-        </w:rPr>
-        <w:t>As we can see o</w:t>
-      </w:r>
-      <w:r>
-        <w:rPr>
-          <w:noProof/>
-          <w:lang w:val="en-GB"/>
-        </w:rPr>
-        <w:t xml:space="preserve">n the </w:t>
-      </w:r>
-      <w:r>
-        <w:rPr>
-          <w:noProof/>
-          <w:lang w:val="en-GB"/>
-        </w:rPr>
-        <w:fldChar w:fldCharType="begin"/>
-      </w:r>
-      <w:r>
-        <w:rPr>
-          <w:noProof/>
-          <w:lang w:val="en-GB"/>
-        </w:rPr>
-        <w:instrText xml:space="preserve"> REF _Ref85131956 \h </w:instrText>
-      </w:r>
-      <w:r>
-        <w:rPr>
-          <w:noProof/>
-          <w:lang w:val="en-GB"/>
-        </w:rPr>
-      </w:r>
-      <w:r>
-        <w:rPr>
-          <w:noProof/>
-          <w:lang w:val="en-GB"/>
-        </w:rPr>
-        <w:fldChar w:fldCharType="separate"/>
-      </w:r>
-      <w:r>
-        <w:rPr>
-          <w:lang w:val="en-GB"/>
-        </w:rPr>
-        <w:t xml:space="preserve">Figure </w:t>
-      </w:r>
-      <w:r>
-        <w:rPr>
-          <w:noProof/>
-          <w:lang w:val="en-GB"/>
-        </w:rPr>
-        <w:t>2</w:t>
-      </w:r>
-      <w:r>
-        <w:rPr>
-          <w:noProof/>
-          <w:lang w:val="en-GB"/>
-        </w:rPr>
-        <w:fldChar w:fldCharType="end"/>
-      </w:r>
-      <w:r>
-        <w:rPr>
-          <w:noProof/>
-          <w:lang w:val="en-GB"/>
-        </w:rPr>
-        <w:t>, the distribution is homogeneous, there’s 40 stars of each type.</w:t>
-      </w:r>
-    </w:p>
-    <w:p>
-      <w:pPr>
-        <w:keepNext/>
-        <w:jc w:val="center"/>
-      </w:pPr>
-      <w:r>
-        <w:rPr>
-          <w:noProof/>
-        </w:rPr>
-        <w:drawing>
-          <wp:inline distT="0" distB="0" distL="0" distR="0" wp14:anchorId="69904E04" wp14:editId="127F121C">
-            <wp:extent cx="3238500" cy="1962150"/>
-            <wp:effectExtent l="0" t="0" r="0" b="0"/>
-            <wp:docPr id="2" name="Picture 2" descr="Chart, pie chart&#10;&#10;Description automatically generated"/>
-            <wp:cNvGraphicFramePr>
-              <a:graphicFrameLocks xmlns:a="http://schemas.openxmlformats.org/drawingml/2006/main" noChangeAspect="1"/>
-            </wp:cNvGraphicFramePr>
-            <a:graphic xmlns:a="http://schemas.openxmlformats.org/drawingml/2006/main">
-              <a:graphicData uri="http://schemas.openxmlformats.org/drawingml/2006/picture">
-                <pic:pic xmlns:pic="http://schemas.openxmlformats.org/drawingml/2006/picture">
-                  <pic:nvPicPr>
-                    <pic:cNvPr id="2" name="Picture 2" descr="Chart, pie chart&#10;&#10;Description automatically generated"/>
+                    <pic:cNvPr id="0" name="Picture 3" descr="Diagram showing different types stars Royalty Free Vector"/>
                     <pic:cNvPicPr>
                       <a:picLocks noChangeAspect="1" noChangeArrowheads="1"/>
                     </pic:cNvPicPr>
                   </pic:nvPicPr>
                   <pic:blipFill rotWithShape="1">
-                    <a:blip r:embed="rId6" cstate="print">
+                    <a:blip r:embed="rId5">
                       <a:extLst>
                         <a:ext uri="{28A0092B-C50C-407E-A947-70E740481C1C}">
                           <a14:useLocalDpi xmlns:a14="http://schemas.microsoft.com/office/drawing/2010/main" val="0"/>
                         </a:ext>
                       </a:extLst>
                     </a:blip>
-                    <a:srcRect l="34721" t="17544" r="9062" b="15530"/>
+                    <a:srcRect t="28830" b="39160"/>
                     <a:stretch/>
                   </pic:blipFill>
                   <pic:spPr bwMode="auto">
                     <a:xfrm>
                       <a:off x="0" y="0"/>
-                      <a:ext cx="3238500" cy="1962150"/>
+                      <a:ext cx="6262320" cy="1563509"/>
                     </a:xfrm>
                     <a:prstGeom prst="rect">
                       <a:avLst/>
@@ -769,7 +179,7 @@
           <w:lang w:val="en-GB"/>
         </w:rPr>
       </w:pPr>
-      <w:bookmarkStart w:id="0" w:name="_Ref85131956"/>
+      <w:bookmarkStart w:id="0" w:name="_Ref85201282"/>
       <w:r>
         <w:rPr>
           <w:lang w:val="en-GB"/>
@@ -793,17 +203,169 @@
           <w:noProof/>
           <w:lang w:val="en-GB"/>
         </w:rPr>
+        <w:t>1</w:t>
+      </w:r>
+      <w:r>
+        <w:fldChar w:fldCharType="end"/>
+      </w:r>
+      <w:bookmarkEnd w:id="0"/>
+      <w:r>
+        <w:rPr>
+          <w:lang w:val="en-GB"/>
+        </w:rPr>
+        <w:t>. Types of stars</w:t>
+      </w:r>
+    </w:p>
+    <w:p>
+      <w:pPr>
+        <w:rPr>
+          <w:lang w:val="en-GB"/>
+        </w:rPr>
+      </w:pPr>
+      <w:r>
+        <w:rPr>
+          <w:lang w:val="en-GB"/>
+        </w:rPr>
+        <w:t xml:space="preserve">A </w:t>
+      </w:r>
+      <w:r>
+        <w:rPr>
+          <w:lang w:val="en-GB"/>
+        </w:rPr>
+        <w:t>Hertzsprung-Russell diagram</w:t>
+      </w:r>
+      <w:r>
+        <w:rPr>
+          <w:lang w:val="en-GB"/>
+        </w:rPr>
+        <w:t xml:space="preserve"> </w:t>
+      </w:r>
+      <w:r>
+        <w:rPr>
+          <w:lang w:val="en-GB"/>
+        </w:rPr>
+        <w:t xml:space="preserve">is a scatter plot that can be used to show the relationship between various stars characteristics as </w:t>
+      </w:r>
+      <w:r>
+        <w:rPr>
+          <w:lang w:val="en-GB"/>
+        </w:rPr>
+        <w:t xml:space="preserve">shown on the </w:t>
+      </w:r>
+      <w:r>
+        <w:rPr>
+          <w:lang w:val="en-GB"/>
+        </w:rPr>
+        <w:fldChar w:fldCharType="begin"/>
+      </w:r>
+      <w:r>
+        <w:rPr>
+          <w:lang w:val="en-GB"/>
+        </w:rPr>
+        <w:instrText xml:space="preserve"> REF _Ref85201507 \h </w:instrText>
+      </w:r>
+      <w:r>
+        <w:rPr>
+          <w:lang w:val="en-GB"/>
+        </w:rPr>
+      </w:r>
+      <w:r>
+        <w:rPr>
+          <w:lang w:val="en-GB"/>
+        </w:rPr>
+        <w:fldChar w:fldCharType="separate"/>
+      </w:r>
+      <w:r>
+        <w:rPr>
+          <w:lang w:val="en-GB"/>
+        </w:rPr>
+        <w:t xml:space="preserve">Figure </w:t>
+      </w:r>
+      <w:r>
+        <w:rPr>
+          <w:noProof/>
+          <w:lang w:val="en-GB"/>
+        </w:rPr>
         <w:t>2</w:t>
       </w:r>
       <w:r>
+        <w:rPr>
+          <w:lang w:val="en-GB"/>
+        </w:rPr>
         <w:fldChar w:fldCharType="end"/>
       </w:r>
-      <w:bookmarkEnd w:id="0"/>
-      <w:r>
-        <w:rPr>
-          <w:lang w:val="en-GB"/>
-        </w:rPr>
-        <w:t>. Numbers of stars per type</w:t>
+      <w:r>
+        <w:rPr>
+          <w:lang w:val="en-GB"/>
+        </w:rPr>
+        <w:t xml:space="preserve"> and </w:t>
+      </w:r>
+      <w:r>
+        <w:rPr>
+          <w:lang w:val="en-GB"/>
+        </w:rPr>
+        <w:fldChar w:fldCharType="begin"/>
+      </w:r>
+      <w:r>
+        <w:rPr>
+          <w:lang w:val="en-GB"/>
+        </w:rPr>
+        <w:instrText xml:space="preserve"> REF _Ref85201495 \h </w:instrText>
+      </w:r>
+      <w:r>
+        <w:rPr>
+          <w:lang w:val="en-GB"/>
+        </w:rPr>
+      </w:r>
+      <w:r>
+        <w:rPr>
+          <w:lang w:val="en-GB"/>
+        </w:rPr>
+        <w:fldChar w:fldCharType="separate"/>
+      </w:r>
+      <w:r>
+        <w:rPr>
+          <w:lang w:val="en-GB"/>
+        </w:rPr>
+        <w:t xml:space="preserve">Figure </w:t>
+      </w:r>
+      <w:r>
+        <w:rPr>
+          <w:noProof/>
+          <w:lang w:val="en-GB"/>
+        </w:rPr>
+        <w:t>3</w:t>
+      </w:r>
+      <w:r>
+        <w:rPr>
+          <w:lang w:val="en-GB"/>
+        </w:rPr>
+        <w:fldChar w:fldCharType="end"/>
+      </w:r>
+      <w:r>
+        <w:rPr>
+          <w:lang w:val="en-GB"/>
+        </w:rPr>
+        <w:t>.</w:t>
+      </w:r>
+    </w:p>
+    <w:p>
+      <w:pPr>
+        <w:rPr>
+          <w:lang w:val="en-GB"/>
+        </w:rPr>
+        <w:sectPr>
+          <w:pgSz w:w="11906" w:h="16838"/>
+          <w:pgMar w:top="1417" w:right="1417" w:bottom="1417" w:left="1417" w:header="708" w:footer="708" w:gutter="0"/>
+          <w:cols w:space="708"/>
+          <w:docGrid w:linePitch="360"/>
+        </w:sectPr>
+      </w:pPr>
+      <w:r>
+        <w:rPr>
+          <w:lang w:val="en-GB"/>
+        </w:rPr>
+        <w:t xml:space="preserve"> </w:t>
       </w:r>
     </w:p>
     <w:p>
@@ -816,10 +378,10 @@
           <w:noProof/>
         </w:rPr>
         <w:drawing>
-          <wp:inline distT="0" distB="0" distL="0" distR="0" wp14:anchorId="1E59A6C7" wp14:editId="19801802">
-            <wp:extent cx="5476875" cy="2797386"/>
-            <wp:effectExtent l="0" t="0" r="0" b="3175"/>
-            <wp:docPr id="3" name="Picture 3" descr="Chart, box and whisker chart&#10;&#10;Description automatically generated"/>
+          <wp:inline distT="0" distB="0" distL="0" distR="0" wp14:anchorId="78879D8A" wp14:editId="46D46185">
+            <wp:extent cx="3009900" cy="3494420"/>
+            <wp:effectExtent l="0" t="0" r="0" b="0"/>
+            <wp:docPr id="1" name="Picture 1" descr="Diagram&#10;&#10;Description automatically generated"/>
             <wp:cNvGraphicFramePr>
               <a:graphicFrameLocks xmlns:a="http://schemas.openxmlformats.org/drawingml/2006/main" noChangeAspect="1"/>
             </wp:cNvGraphicFramePr>
@@ -827,12 +389,100 @@
               <a:graphicData uri="http://schemas.openxmlformats.org/drawingml/2006/picture">
                 <pic:pic xmlns:pic="http://schemas.openxmlformats.org/drawingml/2006/picture">
                   <pic:nvPicPr>
-                    <pic:cNvPr id="3" name="Picture 3" descr="Chart, box and whisker chart&#10;&#10;Description automatically generated"/>
+                    <pic:cNvPr id="1" name="Picture 1" descr="Diagram&#10;&#10;Description automatically generated"/>
+                    <pic:cNvPicPr/>
+                  </pic:nvPicPr>
+                  <pic:blipFill>
+                    <a:blip r:embed="rId6"/>
+                    <a:stretch>
+                      <a:fillRect/>
+                    </a:stretch>
+                  </pic:blipFill>
+                  <pic:spPr>
+                    <a:xfrm>
+                      <a:off x="0" y="0"/>
+                      <a:ext cx="3011757" cy="3496576"/>
+                    </a:xfrm>
+                    <a:prstGeom prst="rect">
+                      <a:avLst/>
+                    </a:prstGeom>
+                  </pic:spPr>
+                </pic:pic>
+              </a:graphicData>
+            </a:graphic>
+          </wp:inline>
+        </w:drawing>
+      </w:r>
+    </w:p>
+    <w:p>
+      <w:pPr>
+        <w:pStyle w:val="Caption"/>
+      </w:pPr>
+      <w:bookmarkStart w:id="1" w:name="_Ref85201507"/>
+      <w:r>
+        <w:t xml:space="preserve">Figure </w:t>
+      </w:r>
+      <w:r>
+        <w:fldChar w:fldCharType="begin"/>
+      </w:r>
+      <w:r>
+        <w:instrText xml:space="preserve"> SEQ Figure \* ARABIC </w:instrText>
+      </w:r>
+      <w:r>
+        <w:fldChar w:fldCharType="separate"/>
+      </w:r>
+      <w:r>
+        <w:rPr>
+          <w:noProof/>
+        </w:rPr>
+        <w:t>2</w:t>
+      </w:r>
+      <w:r>
+        <w:fldChar w:fldCharType="end"/>
+      </w:r>
+      <w:bookmarkEnd w:id="1"/>
+      <w:r>
+        <w:t xml:space="preserve">. </w:t>
+      </w:r>
+      <w:r>
+        <w:t xml:space="preserve">Hertzsprung-Russell </w:t>
+      </w:r>
+      <w:proofErr w:type="spellStart"/>
+      <w:r>
+        <w:t>diagram</w:t>
+      </w:r>
+      <w:proofErr w:type="spellEnd"/>
+      <w:r>
+        <w:t xml:space="preserve"> 1</w:t>
+      </w:r>
+    </w:p>
+    <w:p>
+      <w:pPr>
+        <w:keepNext/>
+        <w:jc w:val="center"/>
+      </w:pPr>
+      <w:r>
+        <w:rPr>
+          <w:noProof/>
+        </w:rPr>
+        <w:drawing>
+          <wp:inline distT="0" distB="0" distL="0" distR="0" wp14:anchorId="0D9ED6A4" wp14:editId="6BECF61A">
+            <wp:extent cx="2960648" cy="3371850"/>
+            <wp:effectExtent l="0" t="0" r="0" b="0"/>
+            <wp:docPr id="16" name="Picture 16" descr="A picture containing chart&#10;&#10;Description automatically generated"/>
+            <wp:cNvGraphicFramePr>
+              <a:graphicFrameLocks xmlns:a="http://schemas.openxmlformats.org/drawingml/2006/main" noChangeAspect="1"/>
+            </wp:cNvGraphicFramePr>
+            <a:graphic xmlns:a="http://schemas.openxmlformats.org/drawingml/2006/main">
+              <a:graphicData uri="http://schemas.openxmlformats.org/drawingml/2006/picture">
+                <pic:pic xmlns:pic="http://schemas.openxmlformats.org/drawingml/2006/picture">
+                  <pic:nvPicPr>
+                    <pic:cNvPr id="16" name="Picture 16" descr="A picture containing chart&#10;&#10;Description automatically generated"/>
                     <pic:cNvPicPr>
                       <a:picLocks noChangeAspect="1" noChangeArrowheads="1"/>
                     </pic:cNvPicPr>
                   </pic:nvPicPr>
-                  <pic:blipFill rotWithShape="1">
+                  <pic:blipFill>
                     <a:blip r:embed="rId7" cstate="print">
                       <a:extLst>
                         <a:ext uri="{28A0092B-C50C-407E-A947-70E740481C1C}">
@@ -840,13 +490,732 @@
                         </a:ext>
                       </a:extLst>
                     </a:blip>
-                    <a:srcRect l="7276" t="8122" r="8234" b="7083"/>
+                    <a:srcRect/>
+                    <a:stretch>
+                      <a:fillRect/>
+                    </a:stretch>
+                  </pic:blipFill>
+                  <pic:spPr bwMode="auto">
+                    <a:xfrm>
+                      <a:off x="0" y="0"/>
+                      <a:ext cx="2968938" cy="3381291"/>
+                    </a:xfrm>
+                    <a:prstGeom prst="rect">
+                      <a:avLst/>
+                    </a:prstGeom>
+                    <a:noFill/>
+                    <a:ln>
+                      <a:noFill/>
+                    </a:ln>
+                  </pic:spPr>
+                </pic:pic>
+              </a:graphicData>
+            </a:graphic>
+          </wp:inline>
+        </w:drawing>
+      </w:r>
+    </w:p>
+    <w:p>
+      <w:pPr>
+        <w:pStyle w:val="Caption"/>
+      </w:pPr>
+      <w:bookmarkStart w:id="2" w:name="_Ref85201495"/>
+      <w:r>
+        <w:t xml:space="preserve">Figure </w:t>
+      </w:r>
+      <w:r>
+        <w:fldChar w:fldCharType="begin"/>
+      </w:r>
+      <w:r>
+        <w:instrText xml:space="preserve"> SEQ Figure \* ARABIC </w:instrText>
+      </w:r>
+      <w:r>
+        <w:fldChar w:fldCharType="separate"/>
+      </w:r>
+      <w:r>
+        <w:rPr>
+          <w:noProof/>
+        </w:rPr>
+        <w:t>3</w:t>
+      </w:r>
+      <w:r>
+        <w:fldChar w:fldCharType="end"/>
+      </w:r>
+      <w:bookmarkEnd w:id="2"/>
+      <w:r>
+        <w:t xml:space="preserve">. </w:t>
+      </w:r>
+      <w:r>
+        <w:t xml:space="preserve">Hertzsprung-Russell </w:t>
+      </w:r>
+      <w:proofErr w:type="spellStart"/>
+      <w:r>
+        <w:t>diagram</w:t>
+      </w:r>
+      <w:proofErr w:type="spellEnd"/>
+      <w:r>
+        <w:t xml:space="preserve"> </w:t>
+      </w:r>
+      <w:r>
+        <w:t>2</w:t>
+      </w:r>
+    </w:p>
+    <w:p>
+      <w:pPr>
+        <w:pStyle w:val="Heading1"/>
+        <w:sectPr>
+          <w:type w:val="continuous"/>
+          <w:pgSz w:w="11906" w:h="16838"/>
+          <w:pgMar w:top="1417" w:right="1417" w:bottom="1417" w:left="1417" w:header="708" w:footer="708" w:gutter="0"/>
+          <w:cols w:num="2" w:space="708"/>
+          <w:docGrid w:linePitch="360"/>
+        </w:sectPr>
+      </w:pPr>
+    </w:p>
+    <w:p>
+      <w:pPr>
+        <w:spacing w:after="200" w:line="276" w:lineRule="auto"/>
+        <w:jc w:val="left"/>
+        <w:rPr>
+          <w:rFonts w:eastAsiaTheme="majorEastAsia" w:cstheme="minorHAnsi"/>
+          <w:b/>
+          <w:bCs/>
+          <w:color w:val="000000" w:themeColor="text1"/>
+          <w:sz w:val="32"/>
+          <w:szCs w:val="32"/>
+        </w:rPr>
+      </w:pPr>
+      <w:r>
+        <w:br w:type="page"/>
+      </w:r>
+    </w:p>
+    <w:p>
+      <w:pPr>
+        <w:pStyle w:val="Heading1"/>
+      </w:pPr>
+      <w:r>
+        <w:t>Data Exploration</w:t>
+      </w:r>
+    </w:p>
+    <w:p>
+      <w:pPr>
+        <w:rPr>
+          <w:lang w:val="en-GB"/>
+        </w:rPr>
+      </w:pPr>
+      <w:r>
+        <w:rPr>
+          <w:lang w:val="en-GB"/>
+        </w:rPr>
+        <w:t>The dataset is composed o</w:t>
+      </w:r>
+      <w:r>
+        <w:rPr>
+          <w:lang w:val="en-GB"/>
+        </w:rPr>
+        <w:t xml:space="preserve">f 240 stars belonging to 6 different kind of stars such as : </w:t>
+      </w:r>
+    </w:p>
+    <w:p>
+      <w:pPr>
+        <w:pStyle w:val="ListParagraph"/>
+        <w:numPr>
+          <w:ilvl w:val="0"/>
+          <w:numId w:val="8"/>
+        </w:numPr>
+        <w:rPr>
+          <w:lang w:val="en-GB"/>
+        </w:rPr>
+      </w:pPr>
+      <w:r>
+        <w:rPr>
+          <w:lang w:val="en-GB"/>
+        </w:rPr>
+        <w:lastRenderedPageBreak/>
+        <w:t>Red Dwarf (</w:t>
+      </w:r>
+      <w:r>
+        <w:rPr>
+          <w:b/>
+          <w:bCs/>
+          <w:lang w:val="en-GB"/>
+        </w:rPr>
+        <w:t>0</w:t>
+      </w:r>
+      <w:r>
+        <w:rPr>
+          <w:lang w:val="en-GB"/>
+        </w:rPr>
+        <w:t>)</w:t>
+      </w:r>
+    </w:p>
+    <w:p>
+      <w:pPr>
+        <w:pStyle w:val="ListParagraph"/>
+        <w:numPr>
+          <w:ilvl w:val="0"/>
+          <w:numId w:val="8"/>
+        </w:numPr>
+        <w:rPr>
+          <w:lang w:val="en-GB"/>
+        </w:rPr>
+      </w:pPr>
+      <w:r>
+        <w:rPr>
+          <w:lang w:val="en-GB"/>
+        </w:rPr>
+        <w:t>Brown Dwarf (</w:t>
+      </w:r>
+      <w:r>
+        <w:rPr>
+          <w:b/>
+          <w:bCs/>
+          <w:lang w:val="en-GB"/>
+        </w:rPr>
+        <w:t>1</w:t>
+      </w:r>
+      <w:r>
+        <w:rPr>
+          <w:lang w:val="en-GB"/>
+        </w:rPr>
+        <w:t>)</w:t>
+      </w:r>
+    </w:p>
+    <w:p>
+      <w:pPr>
+        <w:pStyle w:val="ListParagraph"/>
+        <w:numPr>
+          <w:ilvl w:val="0"/>
+          <w:numId w:val="8"/>
+        </w:numPr>
+        <w:rPr>
+          <w:lang w:val="en-GB"/>
+        </w:rPr>
+      </w:pPr>
+      <w:r>
+        <w:rPr>
+          <w:lang w:val="en-GB"/>
+        </w:rPr>
+        <w:t>White Dwarf (</w:t>
+      </w:r>
+      <w:r>
+        <w:rPr>
+          <w:b/>
+          <w:bCs/>
+          <w:lang w:val="en-GB"/>
+        </w:rPr>
+        <w:t>2</w:t>
+      </w:r>
+      <w:r>
+        <w:rPr>
+          <w:lang w:val="en-GB"/>
+        </w:rPr>
+        <w:t>)</w:t>
+      </w:r>
+    </w:p>
+    <w:p>
+      <w:pPr>
+        <w:pStyle w:val="ListParagraph"/>
+        <w:numPr>
+          <w:ilvl w:val="0"/>
+          <w:numId w:val="8"/>
+        </w:numPr>
+        <w:rPr>
+          <w:lang w:val="en-GB"/>
+        </w:rPr>
+      </w:pPr>
+      <w:r>
+        <w:rPr>
+          <w:lang w:val="en-GB"/>
+        </w:rPr>
+        <w:t>Main sequence (</w:t>
+      </w:r>
+      <w:r>
+        <w:rPr>
+          <w:b/>
+          <w:bCs/>
+          <w:lang w:val="en-GB"/>
+        </w:rPr>
+        <w:t>3</w:t>
+      </w:r>
+      <w:r>
+        <w:rPr>
+          <w:lang w:val="en-GB"/>
+        </w:rPr>
+        <w:t>)</w:t>
+      </w:r>
+    </w:p>
+    <w:p>
+      <w:pPr>
+        <w:pStyle w:val="ListParagraph"/>
+        <w:numPr>
+          <w:ilvl w:val="0"/>
+          <w:numId w:val="8"/>
+        </w:numPr>
+        <w:rPr>
+          <w:lang w:val="en-GB"/>
+        </w:rPr>
+      </w:pPr>
+      <w:r>
+        <w:rPr>
+          <w:lang w:val="en-GB"/>
+        </w:rPr>
+        <w:t>Super Giants (</w:t>
+      </w:r>
+      <w:r>
+        <w:rPr>
+          <w:b/>
+          <w:bCs/>
+          <w:lang w:val="en-GB"/>
+        </w:rPr>
+        <w:t>4</w:t>
+      </w:r>
+      <w:r>
+        <w:rPr>
+          <w:lang w:val="en-GB"/>
+        </w:rPr>
+        <w:t>)</w:t>
+      </w:r>
+    </w:p>
+    <w:p>
+      <w:pPr>
+        <w:pStyle w:val="ListParagraph"/>
+        <w:numPr>
+          <w:ilvl w:val="0"/>
+          <w:numId w:val="8"/>
+        </w:numPr>
+        <w:rPr>
+          <w:lang w:val="en-GB"/>
+        </w:rPr>
+      </w:pPr>
+      <w:r>
+        <w:rPr>
+          <w:lang w:val="en-GB"/>
+        </w:rPr>
+        <w:t>Hyper Giants (</w:t>
+      </w:r>
+      <w:r>
+        <w:rPr>
+          <w:b/>
+          <w:bCs/>
+          <w:lang w:val="en-GB"/>
+        </w:rPr>
+        <w:t>5</w:t>
+      </w:r>
+      <w:r>
+        <w:rPr>
+          <w:lang w:val="en-GB"/>
+        </w:rPr>
+        <w:t>)</w:t>
+      </w:r>
+    </w:p>
+    <w:p>
+      <w:pPr>
+        <w:rPr>
+          <w:lang w:val="en-GB"/>
+        </w:rPr>
+      </w:pPr>
+      <w:r>
+        <w:rPr>
+          <w:lang w:val="en-GB"/>
+        </w:rPr>
+        <w:t xml:space="preserve">And the </w:t>
+      </w:r>
+      <w:r>
+        <w:rPr>
+          <w:lang w:val="en-GB"/>
+        </w:rPr>
+        <w:t xml:space="preserve">6 </w:t>
+      </w:r>
+      <w:r>
+        <w:rPr>
+          <w:lang w:val="en-GB"/>
+        </w:rPr>
+        <w:t xml:space="preserve">main features are : </w:t>
+      </w:r>
+    </w:p>
+    <w:p>
+      <w:pPr>
+        <w:pStyle w:val="ListParagraph"/>
+        <w:numPr>
+          <w:ilvl w:val="0"/>
+          <w:numId w:val="9"/>
+        </w:numPr>
+        <w:rPr>
+          <w:lang w:val="en-GB"/>
+        </w:rPr>
+      </w:pPr>
+      <w:r>
+        <w:rPr>
+          <w:b/>
+          <w:bCs/>
+          <w:lang w:val="en-GB"/>
+        </w:rPr>
+        <w:t>Temperature</w:t>
+      </w:r>
+      <w:r>
+        <w:rPr>
+          <w:lang w:val="en-GB"/>
+        </w:rPr>
+        <w:t xml:space="preserve"> </w:t>
+      </w:r>
+      <w:r>
+        <w:rPr>
+          <w:lang w:val="en-GB"/>
+        </w:rPr>
+        <w:t>in Kelvin.</w:t>
+      </w:r>
+    </w:p>
+    <w:p>
+      <w:pPr>
+        <w:pStyle w:val="ListParagraph"/>
+        <w:numPr>
+          <w:ilvl w:val="0"/>
+          <w:numId w:val="9"/>
+        </w:numPr>
+        <w:rPr>
+          <w:lang w:val="en-GB"/>
+        </w:rPr>
+      </w:pPr>
+      <w:r>
+        <w:rPr>
+          <w:b/>
+          <w:bCs/>
+          <w:lang w:val="en-GB"/>
+        </w:rPr>
+        <w:t>R</w:t>
+      </w:r>
+      <w:r>
+        <w:rPr>
+          <w:rFonts w:ascii="Segoe UI Symbol" w:hAnsi="Segoe UI Symbol" w:cs="Segoe UI Symbol"/>
+          <w:b/>
+          <w:bCs/>
+          <w:lang w:val="en-GB"/>
+        </w:rPr>
+        <w:t>☉</w:t>
+      </w:r>
+      <w:r>
+        <w:rPr>
+          <w:rFonts w:ascii="Segoe UI Symbol" w:hAnsi="Segoe UI Symbol" w:cs="Segoe UI Symbol"/>
+          <w:lang w:val="en-GB"/>
+        </w:rPr>
+        <w:t xml:space="preserve">, the solar radius, a </w:t>
+      </w:r>
+      <w:r>
+        <w:rPr>
+          <w:rFonts w:ascii="Segoe UI Symbol" w:hAnsi="Segoe UI Symbol" w:cs="Segoe UI Symbol"/>
+          <w:lang w:val="en-GB"/>
+        </w:rPr>
+        <w:t>unit of distance used to express the size of stars in astronomy relative to the Sun</w:t>
+      </w:r>
+      <w:r>
+        <w:rPr>
+          <w:rFonts w:ascii="Segoe UI Symbol" w:hAnsi="Segoe UI Symbol" w:cs="Segoe UI Symbol"/>
+          <w:lang w:val="en-GB"/>
+        </w:rPr>
+        <w:t>.</w:t>
+      </w:r>
+    </w:p>
+    <w:p>
+      <w:pPr>
+        <w:pStyle w:val="ListParagraph"/>
+        <w:numPr>
+          <w:ilvl w:val="0"/>
+          <w:numId w:val="9"/>
+        </w:numPr>
+        <w:rPr>
+          <w:lang w:val="en-GB"/>
+        </w:rPr>
+      </w:pPr>
+      <w:r>
+        <w:rPr>
+          <w:b/>
+          <w:bCs/>
+          <w:lang w:val="en-GB"/>
+        </w:rPr>
+        <w:t>L</w:t>
+      </w:r>
+      <w:r>
+        <w:rPr>
+          <w:rFonts w:ascii="Cambria Math" w:hAnsi="Cambria Math" w:cs="Cambria Math"/>
+          <w:b/>
+          <w:bCs/>
+          <w:lang w:val="en-GB"/>
+        </w:rPr>
+        <w:t>⊙</w:t>
+      </w:r>
+      <w:r>
+        <w:rPr>
+          <w:rFonts w:ascii="Cambria Math" w:hAnsi="Cambria Math" w:cs="Cambria Math"/>
+          <w:lang w:val="en-GB"/>
+        </w:rPr>
+        <w:t xml:space="preserve">, </w:t>
+      </w:r>
+      <w:r>
+        <w:rPr>
+          <w:lang w:val="en-GB"/>
+        </w:rPr>
+        <w:t>the luminosity of a</w:t>
+      </w:r>
+      <w:r>
+        <w:rPr>
+          <w:lang w:val="en-GB"/>
+        </w:rPr>
+        <w:t xml:space="preserve"> given star. </w:t>
+      </w:r>
+      <w:r>
+        <w:rPr>
+          <w:lang w:val="en-GB"/>
+        </w:rPr>
+        <w:t>Luminosity is an absolute measure of radiated electromagnetic power (light)</w:t>
+      </w:r>
+      <w:r>
+        <w:rPr>
+          <w:lang w:val="en-GB"/>
+        </w:rPr>
+        <w:t>, in this case it’s used in the terms of the luminosity of the Sun.</w:t>
+      </w:r>
+    </w:p>
+    <w:p>
+      <w:pPr>
+        <w:pStyle w:val="ListParagraph"/>
+        <w:numPr>
+          <w:ilvl w:val="0"/>
+          <w:numId w:val="9"/>
+        </w:numPr>
+        <w:rPr>
+          <w:lang w:val="en-GB"/>
+        </w:rPr>
+      </w:pPr>
+      <w:r>
+        <w:rPr>
+          <w:b/>
+          <w:bCs/>
+          <w:lang w:val="en-GB"/>
+        </w:rPr>
+        <w:t>Absolute Magnitude</w:t>
+      </w:r>
+      <w:r>
+        <w:rPr>
+          <w:lang w:val="en-GB"/>
+        </w:rPr>
+        <w:t xml:space="preserve">, a measurement of the luminosity of a celestial object. </w:t>
+      </w:r>
+      <w:r>
+        <w:rPr>
+          <w:lang w:val="en-GB"/>
+        </w:rPr>
+        <w:t>An object's absolute magnitude is equal to the apparent magnitude that the object would have if it were viewed from exactly 32.6 light-years</w:t>
+      </w:r>
+      <w:r>
+        <w:rPr>
+          <w:lang w:val="en-GB"/>
+        </w:rPr>
+        <w:t>.</w:t>
+      </w:r>
+    </w:p>
+    <w:p>
+      <w:pPr>
+        <w:pStyle w:val="ListParagraph"/>
+        <w:numPr>
+          <w:ilvl w:val="0"/>
+          <w:numId w:val="9"/>
+        </w:numPr>
+        <w:rPr>
+          <w:lang w:val="en-GB"/>
+        </w:rPr>
+      </w:pPr>
+      <w:r>
+        <w:rPr>
+          <w:lang w:val="en-GB"/>
+        </w:rPr>
+        <w:t xml:space="preserve">The </w:t>
+      </w:r>
+      <w:r>
+        <w:rPr>
+          <w:b/>
+          <w:bCs/>
+          <w:lang w:val="en-GB"/>
+        </w:rPr>
+        <w:t>colour</w:t>
+      </w:r>
+      <w:r>
+        <w:rPr>
+          <w:lang w:val="en-GB"/>
+        </w:rPr>
+        <w:t xml:space="preserve"> of the star.</w:t>
+      </w:r>
+    </w:p>
+    <w:p>
+      <w:pPr>
+        <w:pStyle w:val="ListParagraph"/>
+        <w:numPr>
+          <w:ilvl w:val="0"/>
+          <w:numId w:val="9"/>
+        </w:numPr>
+        <w:rPr>
+          <w:lang w:val="en-GB"/>
+        </w:rPr>
+      </w:pPr>
+      <w:r>
+        <w:rPr>
+          <w:lang w:val="en-GB"/>
+        </w:rPr>
+        <w:t xml:space="preserve">The </w:t>
+      </w:r>
+      <w:r>
+        <w:rPr>
+          <w:b/>
+          <w:bCs/>
+          <w:lang w:val="en-GB"/>
+        </w:rPr>
+        <w:t>Spectral class</w:t>
+      </w:r>
+      <w:r>
+        <w:rPr>
+          <w:b/>
+          <w:bCs/>
+          <w:lang w:val="en-GB"/>
+        </w:rPr>
+        <w:t xml:space="preserve"> </w:t>
+      </w:r>
+      <w:r>
+        <w:rPr>
+          <w:lang w:val="en-GB"/>
+        </w:rPr>
+        <w:t>is a</w:t>
+      </w:r>
+      <w:r>
+        <w:rPr>
+          <w:lang w:val="en-GB"/>
+        </w:rPr>
+        <w:t xml:space="preserve"> spectral classification based on spectral characteristic obtained via analyse of the electromagnetic radiation. </w:t>
+      </w:r>
+    </w:p>
+    <w:p>
+      <w:pPr>
+        <w:rPr>
+          <w:lang w:val="en-GB"/>
+        </w:rPr>
+      </w:pPr>
+    </w:p>
+    <w:p>
+      <w:pPr>
+        <w:rPr>
+          <w:noProof/>
+          <w:lang w:val="en-GB"/>
+        </w:rPr>
+      </w:pPr>
+      <w:r>
+        <w:rPr>
+          <w:noProof/>
+          <w:lang w:val="en-GB"/>
+        </w:rPr>
+        <w:t>As we can see o</w:t>
+      </w:r>
+      <w:r>
+        <w:rPr>
+          <w:noProof/>
+          <w:lang w:val="en-GB"/>
+        </w:rPr>
+        <w:t xml:space="preserve">n the </w:t>
+      </w:r>
+      <w:r>
+        <w:rPr>
+          <w:noProof/>
+          <w:lang w:val="en-GB"/>
+        </w:rPr>
+        <w:fldChar w:fldCharType="begin"/>
+      </w:r>
+      <w:r>
+        <w:rPr>
+          <w:noProof/>
+          <w:lang w:val="en-GB"/>
+        </w:rPr>
+        <w:instrText xml:space="preserve"> REF _Ref85131956 \h </w:instrText>
+      </w:r>
+      <w:r>
+        <w:rPr>
+          <w:noProof/>
+          <w:lang w:val="en-GB"/>
+        </w:rPr>
+      </w:r>
+      <w:r>
+        <w:rPr>
+          <w:noProof/>
+          <w:lang w:val="en-GB"/>
+        </w:rPr>
+        <w:fldChar w:fldCharType="separate"/>
+      </w:r>
+      <w:r>
+        <w:rPr>
+          <w:lang w:val="en-GB"/>
+        </w:rPr>
+        <w:t xml:space="preserve">Figure </w:t>
+      </w:r>
+      <w:r>
+        <w:rPr>
+          <w:noProof/>
+          <w:lang w:val="en-GB"/>
+        </w:rPr>
+        <w:t>4</w:t>
+      </w:r>
+      <w:r>
+        <w:rPr>
+          <w:noProof/>
+          <w:lang w:val="en-GB"/>
+        </w:rPr>
+        <w:fldChar w:fldCharType="end"/>
+      </w:r>
+      <w:r>
+        <w:rPr>
+          <w:noProof/>
+          <w:lang w:val="en-GB"/>
+        </w:rPr>
+        <w:t>, the distribution is homogeneous, there’s 40 stars of each type.</w:t>
+      </w:r>
+    </w:p>
+    <w:p>
+      <w:pPr>
+        <w:keepNext/>
+        <w:jc w:val="center"/>
+      </w:pPr>
+      <w:r>
+        <w:rPr>
+          <w:noProof/>
+        </w:rPr>
+        <w:drawing>
+          <wp:inline distT="0" distB="0" distL="0" distR="0" wp14:anchorId="69904E04" wp14:editId="20AF2FFD">
+            <wp:extent cx="5140726" cy="3114675"/>
+            <wp:effectExtent l="0" t="0" r="3175" b="0"/>
+            <wp:docPr id="2" name="Picture 2" descr="Chart, pie chart&#10;&#10;Description automatically generated"/>
+            <wp:cNvGraphicFramePr>
+              <a:graphicFrameLocks xmlns:a="http://schemas.openxmlformats.org/drawingml/2006/main" noChangeAspect="1"/>
+            </wp:cNvGraphicFramePr>
+            <a:graphic xmlns:a="http://schemas.openxmlformats.org/drawingml/2006/main">
+              <a:graphicData uri="http://schemas.openxmlformats.org/drawingml/2006/picture">
+                <pic:pic xmlns:pic="http://schemas.openxmlformats.org/drawingml/2006/picture">
+                  <pic:nvPicPr>
+                    <pic:cNvPr id="2" name="Picture 2" descr="Chart, pie chart&#10;&#10;Description automatically generated"/>
+                    <pic:cNvPicPr>
+                      <a:picLocks noChangeAspect="1" noChangeArrowheads="1"/>
+                    </pic:cNvPicPr>
+                  </pic:nvPicPr>
+                  <pic:blipFill rotWithShape="1">
+                    <a:blip r:embed="rId8" cstate="print">
+                      <a:extLst>
+                        <a:ext uri="{28A0092B-C50C-407E-A947-70E740481C1C}">
+                          <a14:useLocalDpi xmlns:a14="http://schemas.microsoft.com/office/drawing/2010/main" val="0"/>
+                        </a:ext>
+                      </a:extLst>
+                    </a:blip>
+                    <a:srcRect l="34721" t="17544" r="9062" b="15530"/>
                     <a:stretch/>
                   </pic:blipFill>
                   <pic:spPr bwMode="auto">
                     <a:xfrm>
                       <a:off x="0" y="0"/>
-                      <a:ext cx="5517517" cy="2818145"/>
+                      <a:ext cx="5145543" cy="3117594"/>
                     </a:xfrm>
                     <a:prstGeom prst="rect">
                       <a:avLst/>
@@ -875,6 +1244,7 @@
           <w:lang w:val="en-GB"/>
         </w:rPr>
       </w:pPr>
+      <w:bookmarkStart w:id="3" w:name="_Ref85131956"/>
       <w:r>
         <w:rPr>
           <w:lang w:val="en-GB"/>
@@ -898,16 +1268,17 @@
           <w:noProof/>
           <w:lang w:val="en-GB"/>
         </w:rPr>
-        <w:t>3</w:t>
+        <w:t>4</w:t>
       </w:r>
       <w:r>
         <w:fldChar w:fldCharType="end"/>
       </w:r>
-      <w:r>
-        <w:rPr>
-          <w:lang w:val="en-GB"/>
-        </w:rPr>
-        <w:t>. Boxplots per type for the Temperature</w:t>
+      <w:bookmarkEnd w:id="3"/>
+      <w:r>
+        <w:rPr>
+          <w:lang w:val="en-GB"/>
+        </w:rPr>
+        <w:t>. Numbers of stars per type</w:t>
       </w:r>
     </w:p>
     <w:p>
@@ -921,10 +1292,10 @@
         </w:rPr>
         <w:lastRenderedPageBreak/>
         <w:drawing>
-          <wp:inline distT="0" distB="0" distL="0" distR="0" wp14:anchorId="19DD059B" wp14:editId="524D1443">
-            <wp:extent cx="4886325" cy="2496170"/>
+          <wp:inline distT="0" distB="0" distL="0" distR="0" wp14:anchorId="1E59A6C7" wp14:editId="3205E005">
+            <wp:extent cx="5165652" cy="2638425"/>
             <wp:effectExtent l="0" t="0" r="0" b="0"/>
-            <wp:docPr id="4" name="Picture 4" descr="Chart, box and whisker chart&#10;&#10;Description automatically generated"/>
+            <wp:docPr id="3" name="Picture 3" descr="Chart, box and whisker chart&#10;&#10;Description automatically generated"/>
             <wp:cNvGraphicFramePr>
               <a:graphicFrameLocks xmlns:a="http://schemas.openxmlformats.org/drawingml/2006/main" noChangeAspect="1"/>
             </wp:cNvGraphicFramePr>
@@ -932,26 +1303,26 @@
               <a:graphicData uri="http://schemas.openxmlformats.org/drawingml/2006/picture">
                 <pic:pic xmlns:pic="http://schemas.openxmlformats.org/drawingml/2006/picture">
                   <pic:nvPicPr>
-                    <pic:cNvPr id="4" name="Picture 4" descr="Chart, box and whisker chart&#10;&#10;Description automatically generated"/>
+                    <pic:cNvPr id="3" name="Picture 3" descr="Chart, box and whisker chart&#10;&#10;Description automatically generated"/>
                     <pic:cNvPicPr>
                       <a:picLocks noChangeAspect="1" noChangeArrowheads="1"/>
                     </pic:cNvPicPr>
                   </pic:nvPicPr>
                   <pic:blipFill rotWithShape="1">
-                    <a:blip r:embed="rId8" cstate="print">
+                    <a:blip r:embed="rId9" cstate="print">
                       <a:extLst>
                         <a:ext uri="{28A0092B-C50C-407E-A947-70E740481C1C}">
                           <a14:useLocalDpi xmlns:a14="http://schemas.microsoft.com/office/drawing/2010/main" val="0"/>
                         </a:ext>
                       </a:extLst>
                     </a:blip>
-                    <a:srcRect l="7771" t="10072" r="8400" b="5782"/>
+                    <a:srcRect l="7276" t="8122" r="8234" b="7083"/>
                     <a:stretch/>
                   </pic:blipFill>
                   <pic:spPr bwMode="auto">
                     <a:xfrm>
                       <a:off x="0" y="0"/>
-                      <a:ext cx="4912183" cy="2509379"/>
+                      <a:ext cx="5215017" cy="2663639"/>
                     </a:xfrm>
                     <a:prstGeom prst="rect">
                       <a:avLst/>
@@ -1003,7 +1374,7 @@
           <w:noProof/>
           <w:lang w:val="en-GB"/>
         </w:rPr>
-        <w:t>4</w:t>
+        <w:t>5</w:t>
       </w:r>
       <w:r>
         <w:fldChar w:fldCharType="end"/>
@@ -1012,7 +1383,7 @@
         <w:rPr>
           <w:lang w:val="en-GB"/>
         </w:rPr>
-        <w:t>. Boxplots per type for the Luminosity</w:t>
+        <w:t>. Boxplots per type for the Temperature</w:t>
       </w:r>
     </w:p>
     <w:p>
@@ -1025,10 +1396,10 @@
           <w:noProof/>
         </w:rPr>
         <w:drawing>
-          <wp:inline distT="0" distB="0" distL="0" distR="0" wp14:anchorId="5620F7B5" wp14:editId="2591A4A2">
-            <wp:extent cx="4733925" cy="2465390"/>
+          <wp:inline distT="0" distB="0" distL="0" distR="0" wp14:anchorId="19DD059B" wp14:editId="47C041A7">
+            <wp:extent cx="5239376" cy="2676525"/>
             <wp:effectExtent l="0" t="0" r="0" b="0"/>
-            <wp:docPr id="5" name="Picture 5" descr="Chart&#10;&#10;Description automatically generated"/>
+            <wp:docPr id="4" name="Picture 4" descr="Chart, box and whisker chart&#10;&#10;Description automatically generated"/>
             <wp:cNvGraphicFramePr>
               <a:graphicFrameLocks xmlns:a="http://schemas.openxmlformats.org/drawingml/2006/main" noChangeAspect="1"/>
             </wp:cNvGraphicFramePr>
@@ -1036,26 +1407,26 @@
               <a:graphicData uri="http://schemas.openxmlformats.org/drawingml/2006/picture">
                 <pic:pic xmlns:pic="http://schemas.openxmlformats.org/drawingml/2006/picture">
                   <pic:nvPicPr>
-                    <pic:cNvPr id="5" name="Picture 5" descr="Chart&#10;&#10;Description automatically generated"/>
+                    <pic:cNvPr id="4" name="Picture 4" descr="Chart, box and whisker chart&#10;&#10;Description automatically generated"/>
                     <pic:cNvPicPr>
                       <a:picLocks noChangeAspect="1" noChangeArrowheads="1"/>
                     </pic:cNvPicPr>
                   </pic:nvPicPr>
                   <pic:blipFill rotWithShape="1">
-                    <a:blip r:embed="rId9" cstate="print">
+                    <a:blip r:embed="rId10" cstate="print">
                       <a:extLst>
                         <a:ext uri="{28A0092B-C50C-407E-A947-70E740481C1C}">
                           <a14:useLocalDpi xmlns:a14="http://schemas.microsoft.com/office/drawing/2010/main" val="0"/>
                         </a:ext>
                       </a:extLst>
                     </a:blip>
-                    <a:srcRect l="8102" t="9747" r="8399" b="4808"/>
+                    <a:srcRect l="7771" t="10072" r="8400" b="5782"/>
                     <a:stretch/>
                   </pic:blipFill>
                   <pic:spPr bwMode="auto">
                     <a:xfrm>
                       <a:off x="0" y="0"/>
-                      <a:ext cx="4748537" cy="2473000"/>
+                      <a:ext cx="5270357" cy="2692351"/>
                     </a:xfrm>
                     <a:prstGeom prst="rect">
                       <a:avLst/>
@@ -1107,7 +1478,7 @@
           <w:noProof/>
           <w:lang w:val="en-GB"/>
         </w:rPr>
-        <w:t>5</w:t>
+        <w:t>6</w:t>
       </w:r>
       <w:r>
         <w:fldChar w:fldCharType="end"/>
@@ -1116,16 +1487,8 @@
         <w:rPr>
           <w:lang w:val="en-GB"/>
         </w:rPr>
-        <w:t>. Boxplots per type for the Solar Radius</w:t>
-      </w:r>
-    </w:p>
-    <w:p>
-      <w:pPr>
-        <w:rPr>
-          <w:noProof/>
-          <w:lang w:val="en-GB"/>
-        </w:rPr>
-      </w:pPr>
+        <w:t>. Boxplots per type for the Luminosity</w:t>
+      </w:r>
     </w:p>
     <w:p>
       <w:pPr>
@@ -1137,10 +1500,10 @@
           <w:noProof/>
         </w:rPr>
         <w:drawing>
-          <wp:inline distT="0" distB="0" distL="0" distR="0" wp14:anchorId="7FAF6E51" wp14:editId="3820E924">
-            <wp:extent cx="4791075" cy="2524638"/>
-            <wp:effectExtent l="0" t="0" r="0" b="9525"/>
-            <wp:docPr id="6" name="Picture 6" descr="Chart, box and whisker chart&#10;&#10;Description automatically generated"/>
+          <wp:inline distT="0" distB="0" distL="0" distR="0" wp14:anchorId="5620F7B5" wp14:editId="564A0F0B">
+            <wp:extent cx="4864994" cy="2533650"/>
+            <wp:effectExtent l="0" t="0" r="0" b="0"/>
+            <wp:docPr id="5" name="Picture 5" descr="Chart&#10;&#10;Description automatically generated"/>
             <wp:cNvGraphicFramePr>
               <a:graphicFrameLocks xmlns:a="http://schemas.openxmlformats.org/drawingml/2006/main" noChangeAspect="1"/>
             </wp:cNvGraphicFramePr>
@@ -1148,26 +1511,26 @@
               <a:graphicData uri="http://schemas.openxmlformats.org/drawingml/2006/picture">
                 <pic:pic xmlns:pic="http://schemas.openxmlformats.org/drawingml/2006/picture">
                   <pic:nvPicPr>
-                    <pic:cNvPr id="6" name="Picture 6" descr="Chart, box and whisker chart&#10;&#10;Description automatically generated"/>
+                    <pic:cNvPr id="5" name="Picture 5" descr="Chart&#10;&#10;Description automatically generated"/>
                     <pic:cNvPicPr>
                       <a:picLocks noChangeAspect="1" noChangeArrowheads="1"/>
                     </pic:cNvPicPr>
                   </pic:nvPicPr>
                   <pic:blipFill rotWithShape="1">
-                    <a:blip r:embed="rId10" cstate="print">
+                    <a:blip r:embed="rId11" cstate="print">
                       <a:extLst>
                         <a:ext uri="{28A0092B-C50C-407E-A947-70E740481C1C}">
                           <a14:useLocalDpi xmlns:a14="http://schemas.microsoft.com/office/drawing/2010/main" val="0"/>
                         </a:ext>
                       </a:extLst>
                     </a:blip>
-                    <a:srcRect l="8598" t="9748" r="8565" b="4483"/>
+                    <a:srcRect l="8102" t="9747" r="8399" b="4808"/>
                     <a:stretch/>
                   </pic:blipFill>
                   <pic:spPr bwMode="auto">
                     <a:xfrm>
                       <a:off x="0" y="0"/>
-                      <a:ext cx="4814631" cy="2537051"/>
+                      <a:ext cx="4885588" cy="2544375"/>
                     </a:xfrm>
                     <a:prstGeom prst="rect">
                       <a:avLst/>
@@ -1219,7 +1582,7 @@
           <w:noProof/>
           <w:lang w:val="en-GB"/>
         </w:rPr>
-        <w:t>6</w:t>
+        <w:t>7</w:t>
       </w:r>
       <w:r>
         <w:fldChar w:fldCharType="end"/>
@@ -1228,171 +1591,31 @@
         <w:rPr>
           <w:lang w:val="en-GB"/>
         </w:rPr>
-        <w:t>. Boxplots per type for the Absolut</w:t>
-      </w:r>
-      <w:r>
-        <w:rPr>
-          <w:lang w:val="en-GB"/>
-        </w:rPr>
-        <w:t>e</w:t>
-      </w:r>
-      <w:r>
-        <w:rPr>
-          <w:lang w:val="en-GB"/>
-        </w:rPr>
-        <w:t xml:space="preserve"> Magnitude</w:t>
-      </w:r>
-    </w:p>
-    <w:p>
-      <w:pPr>
-        <w:rPr>
-          <w:lang w:val="en-GB"/>
-        </w:rPr>
-      </w:pPr>
-      <w:r>
-        <w:rPr>
-          <w:lang w:val="en-GB"/>
-        </w:rPr>
-        <w:lastRenderedPageBreak/>
-        <w:t xml:space="preserve">As we can see, it seems that temperature and absolute magnitude are the feature that separate the star type the most easily. </w:t>
-      </w:r>
-    </w:p>
-    <w:p>
-      <w:pPr>
-        <w:rPr>
-          <w:lang w:val="en-GB"/>
-        </w:rPr>
-      </w:pPr>
-      <w:r>
-        <w:rPr>
-          <w:lang w:val="en-GB"/>
-        </w:rPr>
-        <w:t xml:space="preserve">As shown on the </w:t>
-      </w:r>
-      <w:r>
-        <w:rPr>
-          <w:lang w:val="en-GB"/>
-        </w:rPr>
-        <w:fldChar w:fldCharType="begin"/>
-      </w:r>
-      <w:r>
-        <w:rPr>
-          <w:lang w:val="en-GB"/>
-        </w:rPr>
-        <w:instrText xml:space="preserve"> REF _Ref85133037 \h </w:instrText>
-      </w:r>
-      <w:r>
-        <w:rPr>
-          <w:lang w:val="en-GB"/>
-        </w:rPr>
-      </w:r>
-      <w:r>
-        <w:rPr>
-          <w:lang w:val="en-GB"/>
-        </w:rPr>
-        <w:fldChar w:fldCharType="separate"/>
-      </w:r>
-      <w:r>
-        <w:rPr>
-          <w:lang w:val="en-GB"/>
-        </w:rPr>
-        <w:t xml:space="preserve">Figure </w:t>
-      </w:r>
-      <w:r>
-        <w:rPr>
-          <w:noProof/>
-          <w:lang w:val="en-GB"/>
-        </w:rPr>
-        <w:t>7</w:t>
-      </w:r>
-      <w:r>
-        <w:rPr>
-          <w:lang w:val="en-GB"/>
-        </w:rPr>
-        <w:fldChar w:fldCharType="end"/>
-      </w:r>
-      <w:r>
-        <w:rPr>
-          <w:lang w:val="en-GB"/>
-        </w:rPr>
-        <w:t xml:space="preserve">, a lot of the colours are written differently multiple times such as “Blue white” and “Blue-White”. After some pre-processing, we can see more clearly on the </w:t>
-      </w:r>
-      <w:r>
-        <w:rPr>
-          <w:lang w:val="en-GB"/>
-        </w:rPr>
-        <w:fldChar w:fldCharType="begin"/>
-      </w:r>
-      <w:r>
-        <w:rPr>
-          <w:lang w:val="en-GB"/>
-        </w:rPr>
-        <w:instrText xml:space="preserve"> REF _Ref85133127 \h </w:instrText>
-      </w:r>
-      <w:r>
-        <w:rPr>
-          <w:lang w:val="en-GB"/>
-        </w:rPr>
-      </w:r>
-      <w:r>
-        <w:rPr>
-          <w:lang w:val="en-GB"/>
-        </w:rPr>
-        <w:fldChar w:fldCharType="separate"/>
-      </w:r>
-      <w:r>
-        <w:rPr>
-          <w:lang w:val="en-GB"/>
-        </w:rPr>
-        <w:t xml:space="preserve">Figure </w:t>
-      </w:r>
-      <w:r>
-        <w:rPr>
-          <w:noProof/>
-          <w:lang w:val="en-GB"/>
-        </w:rPr>
-        <w:t>8</w:t>
-      </w:r>
-      <w:r>
-        <w:rPr>
-          <w:lang w:val="en-GB"/>
-        </w:rPr>
-        <w:fldChar w:fldCharType="end"/>
-      </w:r>
-      <w:r>
-        <w:rPr>
-          <w:lang w:val="en-GB"/>
-        </w:rPr>
-        <w:t xml:space="preserve"> that most of the stars are Blue, Blue White or Red.</w:t>
-      </w:r>
+        <w:t>. Boxplots per type for the Solar Radius</w:t>
+      </w:r>
+    </w:p>
+    <w:p>
+      <w:pPr>
+        <w:rPr>
+          <w:noProof/>
+          <w:lang w:val="en-GB"/>
+        </w:rPr>
+      </w:pPr>
     </w:p>
     <w:p>
       <w:pPr>
         <w:keepNext/>
-        <w:rPr>
-          <w:lang w:val="en-GB"/>
-        </w:rPr>
-        <w:sectPr>
-          <w:pgSz w:w="11906" w:h="16838"/>
-          <w:pgMar w:top="1417" w:right="1417" w:bottom="1417" w:left="1417" w:header="708" w:footer="708" w:gutter="0"/>
-          <w:cols w:space="708"/>
-          <w:docGrid w:linePitch="360"/>
-        </w:sectPr>
-      </w:pPr>
-    </w:p>
-    <w:p>
-      <w:pPr>
-        <w:keepNext/>
+        <w:jc w:val="center"/>
       </w:pPr>
       <w:r>
         <w:rPr>
           <w:noProof/>
         </w:rPr>
         <w:drawing>
-          <wp:inline distT="0" distB="0" distL="0" distR="0" wp14:anchorId="4D43038D" wp14:editId="1EEC253F">
-            <wp:extent cx="1762125" cy="3409950"/>
-            <wp:effectExtent l="0" t="0" r="9525" b="0"/>
-            <wp:docPr id="7" name="Picture 7" descr="Text&#10;&#10;Description automatically generated"/>
+          <wp:inline distT="0" distB="0" distL="0" distR="0" wp14:anchorId="7FAF6E51" wp14:editId="42B8C125">
+            <wp:extent cx="5820425" cy="3067050"/>
+            <wp:effectExtent l="0" t="0" r="8890" b="0"/>
+            <wp:docPr id="6" name="Picture 6" descr="Chart, box and whisker chart&#10;&#10;Description automatically generated"/>
             <wp:cNvGraphicFramePr>
               <a:graphicFrameLocks xmlns:a="http://schemas.openxmlformats.org/drawingml/2006/main" noChangeAspect="1"/>
             </wp:cNvGraphicFramePr>
@@ -1400,265 +1623,26 @@
               <a:graphicData uri="http://schemas.openxmlformats.org/drawingml/2006/picture">
                 <pic:pic xmlns:pic="http://schemas.openxmlformats.org/drawingml/2006/picture">
                   <pic:nvPicPr>
-                    <pic:cNvPr id="7" name="Picture 7" descr="Text&#10;&#10;Description automatically generated"/>
-                    <pic:cNvPicPr/>
-                  </pic:nvPicPr>
-                  <pic:blipFill>
-                    <a:blip r:embed="rId11"/>
-                    <a:stretch>
-                      <a:fillRect/>
-                    </a:stretch>
-                  </pic:blipFill>
-                  <pic:spPr>
-                    <a:xfrm>
-                      <a:off x="0" y="0"/>
-                      <a:ext cx="1762125" cy="3409950"/>
-                    </a:xfrm>
-                    <a:prstGeom prst="rect">
-                      <a:avLst/>
-                    </a:prstGeom>
-                  </pic:spPr>
-                </pic:pic>
-              </a:graphicData>
-            </a:graphic>
-          </wp:inline>
-        </w:drawing>
-      </w:r>
-    </w:p>
-    <w:p>
-      <w:pPr>
-        <w:pStyle w:val="Caption"/>
-        <w:jc w:val="both"/>
-      </w:pPr>
-      <w:bookmarkStart w:id="1" w:name="_Ref85133037"/>
-      <w:r>
-        <w:t xml:space="preserve">Figure </w:t>
-      </w:r>
-      <w:r>
-        <w:fldChar w:fldCharType="begin"/>
-      </w:r>
-      <w:r>
-        <w:instrText xml:space="preserve"> SEQ Figure \* ARABIC </w:instrText>
-      </w:r>
-      <w:r>
-        <w:fldChar w:fldCharType="separate"/>
-      </w:r>
-      <w:r>
-        <w:rPr>
-          <w:noProof/>
-        </w:rPr>
-        <w:t>7</w:t>
-      </w:r>
-      <w:r>
-        <w:fldChar w:fldCharType="end"/>
-      </w:r>
-      <w:bookmarkEnd w:id="1"/>
-      <w:r>
-        <w:t xml:space="preserve">. </w:t>
-      </w:r>
-      <w:r>
-        <w:t>Coulours</w:t>
-      </w:r>
-      <w:r>
-        <w:t xml:space="preserve"> before changes</w:t>
-      </w:r>
-    </w:p>
-    <w:p>
-      <w:pPr>
-        <w:keepNext/>
-      </w:pPr>
-      <w:r>
-        <w:rPr>
-          <w:noProof/>
-        </w:rPr>
-        <w:t xml:space="preserve"> </w:t>
-      </w:r>
-      <w:r>
-        <w:rPr>
-          <w:noProof/>
-        </w:rPr>
-        <w:drawing>
-          <wp:inline distT="0" distB="0" distL="0" distR="0" wp14:anchorId="30992032" wp14:editId="7D74E4F8">
-            <wp:extent cx="1914525" cy="2343150"/>
-            <wp:effectExtent l="0" t="0" r="9525" b="0"/>
-            <wp:docPr id="8" name="Picture 8" descr="Text&#10;&#10;Description automatically generated"/>
-            <wp:cNvGraphicFramePr>
-              <a:graphicFrameLocks xmlns:a="http://schemas.openxmlformats.org/drawingml/2006/main" noChangeAspect="1"/>
-            </wp:cNvGraphicFramePr>
-            <a:graphic xmlns:a="http://schemas.openxmlformats.org/drawingml/2006/main">
-              <a:graphicData uri="http://schemas.openxmlformats.org/drawingml/2006/picture">
-                <pic:pic xmlns:pic="http://schemas.openxmlformats.org/drawingml/2006/picture">
-                  <pic:nvPicPr>
-                    <pic:cNvPr id="8" name="Picture 8" descr="Text&#10;&#10;Description automatically generated"/>
-                    <pic:cNvPicPr/>
-                  </pic:nvPicPr>
-                  <pic:blipFill>
-                    <a:blip r:embed="rId12"/>
-                    <a:stretch>
-                      <a:fillRect/>
-                    </a:stretch>
-                  </pic:blipFill>
-                  <pic:spPr>
-                    <a:xfrm>
-                      <a:off x="0" y="0"/>
-                      <a:ext cx="1914525" cy="2343150"/>
-                    </a:xfrm>
-                    <a:prstGeom prst="rect">
-                      <a:avLst/>
-                    </a:prstGeom>
-                  </pic:spPr>
-                </pic:pic>
-              </a:graphicData>
-            </a:graphic>
-          </wp:inline>
-        </w:drawing>
-      </w:r>
-    </w:p>
-    <w:p>
-      <w:pPr>
-        <w:pStyle w:val="Caption"/>
-        <w:jc w:val="both"/>
-        <w:rPr>
-          <w:lang w:val="en-GB"/>
-        </w:rPr>
-      </w:pPr>
-      <w:bookmarkStart w:id="2" w:name="_Ref85133127"/>
-      <w:r>
-        <w:t xml:space="preserve">Figure </w:t>
-      </w:r>
-      <w:r>
-        <w:fldChar w:fldCharType="begin"/>
-      </w:r>
-      <w:r>
-        <w:instrText xml:space="preserve"> SEQ Figure \* ARABIC </w:instrText>
-      </w:r>
-      <w:r>
-        <w:fldChar w:fldCharType="separate"/>
-      </w:r>
-      <w:r>
-        <w:rPr>
-          <w:noProof/>
-        </w:rPr>
-        <w:t>8</w:t>
-      </w:r>
-      <w:r>
-        <w:fldChar w:fldCharType="end"/>
-      </w:r>
-      <w:bookmarkEnd w:id="2"/>
-      <w:r>
-        <w:t xml:space="preserve">. </w:t>
-      </w:r>
-      <w:r>
-        <w:t>Coul</w:t>
-      </w:r>
-      <w:r>
-        <w:t>o</w:t>
-      </w:r>
-      <w:r>
-        <w:t>urs</w:t>
-      </w:r>
-      <w:r>
-        <w:t xml:space="preserve"> </w:t>
-      </w:r>
-      <w:r>
-        <w:t>after</w:t>
-      </w:r>
-      <w:r>
-        <w:t xml:space="preserve"> changes</w:t>
-      </w:r>
-    </w:p>
-    <w:p>
-      <w:pPr>
-        <w:pStyle w:val="Heading1"/>
-        <w:rPr>
-          <w:lang w:val="en-GB"/>
-        </w:rPr>
-        <w:sectPr>
-          <w:type w:val="continuous"/>
-          <w:pgSz w:w="11906" w:h="16838"/>
-          <w:pgMar w:top="1417" w:right="1417" w:bottom="1417" w:left="1417" w:header="708" w:footer="708" w:gutter="0"/>
-          <w:cols w:num="2" w:space="708"/>
-          <w:docGrid w:linePitch="360"/>
-        </w:sectPr>
-      </w:pPr>
-    </w:p>
-    <w:p>
-      <w:pPr>
-        <w:rPr>
-          <w:lang w:val="en-GB"/>
-        </w:rPr>
-      </w:pPr>
-    </w:p>
-    <w:p>
-      <w:pPr>
-        <w:rPr>
-          <w:noProof/>
-          <w:lang w:val="en-GB"/>
-        </w:rPr>
-      </w:pPr>
-      <w:r>
-        <w:rPr>
-          <w:noProof/>
-          <w:lang w:val="en-GB"/>
-        </w:rPr>
-        <w:t>And finally, most of t</w:t>
-      </w:r>
-      <w:r>
-        <w:rPr>
-          <w:noProof/>
-          <w:lang w:val="en-GB"/>
-        </w:rPr>
-        <w:t xml:space="preserve">he stars are either </w:t>
-      </w:r>
-      <w:r>
-        <w:rPr>
-          <w:noProof/>
-          <w:lang w:val="en-GB"/>
-        </w:rPr>
-        <w:t>of spectral class K, G or B.</w:t>
-      </w:r>
-    </w:p>
-    <w:p>
-      <w:pPr>
-        <w:keepNext/>
-        <w:jc w:val="center"/>
-      </w:pPr>
-      <w:r>
-        <w:rPr>
-          <w:noProof/>
-        </w:rPr>
-        <w:drawing>
-          <wp:inline distT="0" distB="0" distL="0" distR="0" wp14:anchorId="5A835553" wp14:editId="194C06AB">
-            <wp:extent cx="4181475" cy="2369503"/>
-            <wp:effectExtent l="0" t="0" r="0" b="0"/>
-            <wp:docPr id="9" name="Picture 9" descr="Chart, pie chart&#10;&#10;Description automatically generated"/>
-            <wp:cNvGraphicFramePr>
-              <a:graphicFrameLocks xmlns:a="http://schemas.openxmlformats.org/drawingml/2006/main" noChangeAspect="1"/>
-            </wp:cNvGraphicFramePr>
-            <a:graphic xmlns:a="http://schemas.openxmlformats.org/drawingml/2006/main">
-              <a:graphicData uri="http://schemas.openxmlformats.org/drawingml/2006/picture">
-                <pic:pic xmlns:pic="http://schemas.openxmlformats.org/drawingml/2006/picture">
-                  <pic:nvPicPr>
-                    <pic:cNvPr id="9" name="Picture 9" descr="Chart, pie chart&#10;&#10;Description automatically generated"/>
+                    <pic:cNvPr id="6" name="Picture 6" descr="Chart, box and whisker chart&#10;&#10;Description automatically generated"/>
                     <pic:cNvPicPr>
                       <a:picLocks noChangeAspect="1" noChangeArrowheads="1"/>
                     </pic:cNvPicPr>
                   </pic:nvPicPr>
                   <pic:blipFill rotWithShape="1">
-                    <a:blip r:embed="rId13" cstate="print">
+                    <a:blip r:embed="rId12" cstate="print">
                       <a:extLst>
                         <a:ext uri="{28A0092B-C50C-407E-A947-70E740481C1C}">
                           <a14:useLocalDpi xmlns:a14="http://schemas.microsoft.com/office/drawing/2010/main" val="0"/>
                         </a:ext>
                       </a:extLst>
                     </a:blip>
-                    <a:srcRect l="33896" t="16569" r="6581" b="17154"/>
+                    <a:srcRect l="8598" t="9748" r="8565" b="4483"/>
                     <a:stretch/>
                   </pic:blipFill>
                   <pic:spPr bwMode="auto">
                     <a:xfrm>
                       <a:off x="0" y="0"/>
-                      <a:ext cx="4189537" cy="2374072"/>
+                      <a:ext cx="5855607" cy="3085589"/>
                     </a:xfrm>
                     <a:prstGeom prst="rect">
                       <a:avLst/>
@@ -1710,157 +1694,180 @@
           <w:noProof/>
           <w:lang w:val="en-GB"/>
         </w:rPr>
+        <w:t>8</w:t>
+      </w:r>
+      <w:r>
+        <w:fldChar w:fldCharType="end"/>
+      </w:r>
+      <w:r>
+        <w:rPr>
+          <w:lang w:val="en-GB"/>
+        </w:rPr>
+        <w:t>. Boxplots per type for the Absolut</w:t>
+      </w:r>
+      <w:r>
+        <w:rPr>
+          <w:lang w:val="en-GB"/>
+        </w:rPr>
+        <w:t>e</w:t>
+      </w:r>
+      <w:r>
+        <w:rPr>
+          <w:lang w:val="en-GB"/>
+        </w:rPr>
+        <w:t xml:space="preserve"> Magnitude</w:t>
+      </w:r>
+    </w:p>
+    <w:p>
+      <w:pPr>
+        <w:rPr>
+          <w:lang w:val="en-GB"/>
+        </w:rPr>
+      </w:pPr>
+      <w:r>
+        <w:rPr>
+          <w:lang w:val="en-GB"/>
+        </w:rPr>
+        <w:t xml:space="preserve">As we can see, it seems that temperature and absolute magnitude are the feature that separate the star type the most easily. </w:t>
+      </w:r>
+    </w:p>
+    <w:p>
+      <w:pPr>
+        <w:rPr>
+          <w:lang w:val="en-GB"/>
+        </w:rPr>
+      </w:pPr>
+      <w:r>
+        <w:rPr>
+          <w:lang w:val="en-GB"/>
+        </w:rPr>
+        <w:t xml:space="preserve">As shown on the </w:t>
+      </w:r>
+      <w:r>
+        <w:rPr>
+          <w:lang w:val="en-GB"/>
+        </w:rPr>
+        <w:fldChar w:fldCharType="begin"/>
+      </w:r>
+      <w:r>
+        <w:rPr>
+          <w:lang w:val="en-GB"/>
+        </w:rPr>
+        <w:instrText xml:space="preserve"> REF _Ref85133037 \h </w:instrText>
+      </w:r>
+      <w:r>
+        <w:rPr>
+          <w:lang w:val="en-GB"/>
+        </w:rPr>
+      </w:r>
+      <w:r>
+        <w:rPr>
+          <w:lang w:val="en-GB"/>
+        </w:rPr>
+        <w:fldChar w:fldCharType="separate"/>
+      </w:r>
+      <w:r>
+        <w:rPr>
+          <w:lang w:val="en-GB"/>
+        </w:rPr>
+        <w:t xml:space="preserve">Figure </w:t>
+      </w:r>
+      <w:r>
+        <w:rPr>
+          <w:noProof/>
+          <w:lang w:val="en-GB"/>
+        </w:rPr>
         <w:t>9</w:t>
       </w:r>
       <w:r>
+        <w:rPr>
+          <w:lang w:val="en-GB"/>
+        </w:rPr>
         <w:fldChar w:fldCharType="end"/>
       </w:r>
       <w:r>
         <w:rPr>
           <w:lang w:val="en-GB"/>
         </w:rPr>
-        <w:t xml:space="preserve">. </w:t>
-      </w:r>
-      <w:r>
-        <w:rPr>
-          <w:lang w:val="en-GB"/>
-        </w:rPr>
-        <w:t>Numbers</w:t>
-      </w:r>
-      <w:r>
-        <w:rPr>
-          <w:lang w:val="en-GB"/>
-        </w:rPr>
-        <w:t xml:space="preserve"> of Stars per Spectral Class</w:t>
-      </w:r>
-    </w:p>
-    <w:p>
-      <w:pPr>
-        <w:rPr>
-          <w:lang w:val="en-GB"/>
-        </w:rPr>
-      </w:pPr>
-    </w:p>
-    <w:p>
-      <w:pPr>
-        <w:rPr>
-          <w:lang w:val="en-GB"/>
-        </w:rPr>
-      </w:pPr>
-    </w:p>
-    <w:p>
-      <w:pPr>
-        <w:rPr>
-          <w:lang w:val="en-GB"/>
-        </w:rPr>
-      </w:pPr>
-    </w:p>
-    <w:p>
-      <w:pPr>
-        <w:rPr>
-          <w:lang w:val="en-GB"/>
-        </w:rPr>
-      </w:pPr>
-      <w:r>
-        <w:rPr>
-          <w:lang w:val="en-GB"/>
-        </w:rPr>
-        <w:lastRenderedPageBreak/>
-        <w:t>Using a PCA to plot the data</w:t>
-      </w:r>
-      <w:r>
-        <w:rPr>
-          <w:lang w:val="en-GB"/>
-        </w:rPr>
-        <w:t xml:space="preserve">, a graph similar to an </w:t>
-      </w:r>
-      <w:r>
-        <w:rPr>
-          <w:lang w:val="en-GB"/>
-        </w:rPr>
-        <w:t>Hertzsprung-Russell diagram</w:t>
-      </w:r>
-      <w:r>
-        <w:rPr>
-          <w:lang w:val="en-GB"/>
-        </w:rPr>
-        <w:t xml:space="preserve"> is obtained with </w:t>
-      </w:r>
-      <w:r>
-        <w:rPr>
-          <w:lang w:val="en-GB"/>
-        </w:rPr>
-        <w:t>brown and red dwarf near each other</w:t>
-      </w:r>
-      <w:r>
-        <w:rPr>
-          <w:lang w:val="en-GB"/>
-        </w:rPr>
-        <w:t xml:space="preserve"> (0 and 1)</w:t>
-      </w:r>
-      <w:r>
-        <w:rPr>
-          <w:lang w:val="en-GB"/>
-        </w:rPr>
-        <w:t>, the main sequence in the middle</w:t>
-      </w:r>
-      <w:r>
-        <w:rPr>
-          <w:lang w:val="en-GB"/>
-        </w:rPr>
-        <w:t xml:space="preserve"> (3)</w:t>
-      </w:r>
-      <w:r>
-        <w:rPr>
-          <w:lang w:val="en-GB"/>
-        </w:rPr>
-        <w:t xml:space="preserve">, </w:t>
-      </w:r>
-      <w:r>
-        <w:rPr>
-          <w:lang w:val="en-GB"/>
-        </w:rPr>
-        <w:t>the white dwarfs in the bottom</w:t>
-      </w:r>
-      <w:r>
-        <w:rPr>
-          <w:lang w:val="en-GB"/>
-        </w:rPr>
-        <w:t xml:space="preserve"> (2)</w:t>
-      </w:r>
-      <w:r>
-        <w:rPr>
-          <w:lang w:val="en-GB"/>
-        </w:rPr>
-        <w:t xml:space="preserve"> and the giants</w:t>
-      </w:r>
-      <w:r>
-        <w:rPr>
-          <w:lang w:val="en-GB"/>
-        </w:rPr>
-        <w:t xml:space="preserve"> (4 and 5)</w:t>
-      </w:r>
-      <w:r>
-        <w:rPr>
-          <w:lang w:val="en-GB"/>
-        </w:rPr>
-        <w:t xml:space="preserve"> at the top.</w:t>
+        <w:t xml:space="preserve">, a lot of the colours are written differently multiple times such as “Blue white” and “Blue-White”. After some pre-processing, we can see more clearly on the </w:t>
+      </w:r>
+      <w:r>
+        <w:rPr>
+          <w:lang w:val="en-GB"/>
+        </w:rPr>
+        <w:fldChar w:fldCharType="begin"/>
+      </w:r>
+      <w:r>
+        <w:rPr>
+          <w:lang w:val="en-GB"/>
+        </w:rPr>
+        <w:instrText xml:space="preserve"> REF _Ref85133127 \h </w:instrText>
+      </w:r>
+      <w:r>
+        <w:rPr>
+          <w:lang w:val="en-GB"/>
+        </w:rPr>
+      </w:r>
+      <w:r>
+        <w:rPr>
+          <w:lang w:val="en-GB"/>
+        </w:rPr>
+        <w:fldChar w:fldCharType="separate"/>
+      </w:r>
+      <w:r>
+        <w:rPr>
+          <w:lang w:val="en-GB"/>
+        </w:rPr>
+        <w:t xml:space="preserve">Figure </w:t>
+      </w:r>
+      <w:r>
+        <w:rPr>
+          <w:noProof/>
+          <w:lang w:val="en-GB"/>
+        </w:rPr>
+        <w:t>10</w:t>
+      </w:r>
+      <w:r>
+        <w:rPr>
+          <w:lang w:val="en-GB"/>
+        </w:rPr>
+        <w:fldChar w:fldCharType="end"/>
+      </w:r>
+      <w:r>
+        <w:rPr>
+          <w:lang w:val="en-GB"/>
+        </w:rPr>
+        <w:t xml:space="preserve"> that most of the stars are Blue, Blue White or Red.</w:t>
       </w:r>
     </w:p>
     <w:p>
       <w:pPr>
         <w:keepNext/>
-        <w:jc w:val="center"/>
+        <w:rPr>
+          <w:lang w:val="en-GB"/>
+        </w:rPr>
+        <w:sectPr>
+          <w:type w:val="continuous"/>
+          <w:pgSz w:w="11906" w:h="16838"/>
+          <w:pgMar w:top="1417" w:right="1417" w:bottom="1417" w:left="1417" w:header="708" w:footer="708" w:gutter="0"/>
+          <w:cols w:space="708"/>
+          <w:docGrid w:linePitch="360"/>
+        </w:sectPr>
+      </w:pPr>
+    </w:p>
+    <w:p>
+      <w:pPr>
+        <w:keepNext/>
       </w:pPr>
       <w:r>
         <w:rPr>
           <w:noProof/>
         </w:rPr>
         <w:drawing>
-          <wp:inline distT="0" distB="0" distL="0" distR="0" wp14:anchorId="5FE04201" wp14:editId="65A94A67">
-            <wp:extent cx="3552825" cy="3618255"/>
-            <wp:effectExtent l="0" t="0" r="0" b="1270"/>
-            <wp:docPr id="10" name="Picture 10" descr="Chart, scatter chart&#10;&#10;Description automatically generated"/>
+          <wp:inline distT="0" distB="0" distL="0" distR="0" wp14:anchorId="4D43038D" wp14:editId="1EEC253F">
+            <wp:extent cx="1762125" cy="3409950"/>
+            <wp:effectExtent l="0" t="0" r="9525" b="0"/>
+            <wp:docPr id="7" name="Picture 7" descr="Text&#10;&#10;Description automatically generated"/>
             <wp:cNvGraphicFramePr>
               <a:graphicFrameLocks xmlns:a="http://schemas.openxmlformats.org/drawingml/2006/main" noChangeAspect="1"/>
             </wp:cNvGraphicFramePr>
@@ -1868,26 +1875,276 @@
               <a:graphicData uri="http://schemas.openxmlformats.org/drawingml/2006/picture">
                 <pic:pic xmlns:pic="http://schemas.openxmlformats.org/drawingml/2006/picture">
                   <pic:nvPicPr>
-                    <pic:cNvPr id="10" name="Picture 10" descr="Chart, scatter chart&#10;&#10;Description automatically generated"/>
+                    <pic:cNvPr id="7" name="Picture 7" descr="Text&#10;&#10;Description automatically generated"/>
+                    <pic:cNvPicPr/>
+                  </pic:nvPicPr>
+                  <pic:blipFill>
+                    <a:blip r:embed="rId13"/>
+                    <a:stretch>
+                      <a:fillRect/>
+                    </a:stretch>
+                  </pic:blipFill>
+                  <pic:spPr>
+                    <a:xfrm>
+                      <a:off x="0" y="0"/>
+                      <a:ext cx="1762125" cy="3409950"/>
+                    </a:xfrm>
+                    <a:prstGeom prst="rect">
+                      <a:avLst/>
+                    </a:prstGeom>
+                  </pic:spPr>
+                </pic:pic>
+              </a:graphicData>
+            </a:graphic>
+          </wp:inline>
+        </w:drawing>
+      </w:r>
+    </w:p>
+    <w:p>
+      <w:pPr>
+        <w:pStyle w:val="Caption"/>
+        <w:jc w:val="both"/>
+      </w:pPr>
+      <w:bookmarkStart w:id="4" w:name="_Ref85133037"/>
+      <w:r>
+        <w:t xml:space="preserve">Figure </w:t>
+      </w:r>
+      <w:r>
+        <w:fldChar w:fldCharType="begin"/>
+      </w:r>
+      <w:r>
+        <w:instrText xml:space="preserve"> SEQ Figure \* ARABIC </w:instrText>
+      </w:r>
+      <w:r>
+        <w:fldChar w:fldCharType="separate"/>
+      </w:r>
+      <w:r>
+        <w:rPr>
+          <w:noProof/>
+        </w:rPr>
+        <w:t>9</w:t>
+      </w:r>
+      <w:r>
+        <w:fldChar w:fldCharType="end"/>
+      </w:r>
+      <w:bookmarkEnd w:id="4"/>
+      <w:r>
+        <w:t xml:space="preserve">. </w:t>
+      </w:r>
+      <w:r>
+        <w:t>Coulours</w:t>
+      </w:r>
+      <w:r>
+        <w:t xml:space="preserve"> </w:t>
+      </w:r>
+      <w:proofErr w:type="spellStart"/>
+      <w:r>
+        <w:t>before</w:t>
+      </w:r>
+      <w:proofErr w:type="spellEnd"/>
+      <w:r>
+        <w:t xml:space="preserve"> changes</w:t>
+      </w:r>
+    </w:p>
+    <w:p>
+      <w:pPr>
+        <w:keepNext/>
+      </w:pPr>
+      <w:r>
+        <w:rPr>
+          <w:noProof/>
+        </w:rPr>
+        <w:t xml:space="preserve"> </w:t>
+      </w:r>
+      <w:r>
+        <w:rPr>
+          <w:noProof/>
+        </w:rPr>
+        <w:drawing>
+          <wp:inline distT="0" distB="0" distL="0" distR="0" wp14:anchorId="30992032" wp14:editId="7D74E4F8">
+            <wp:extent cx="1914525" cy="2343150"/>
+            <wp:effectExtent l="0" t="0" r="9525" b="0"/>
+            <wp:docPr id="8" name="Picture 8" descr="Text&#10;&#10;Description automatically generated"/>
+            <wp:cNvGraphicFramePr>
+              <a:graphicFrameLocks xmlns:a="http://schemas.openxmlformats.org/drawingml/2006/main" noChangeAspect="1"/>
+            </wp:cNvGraphicFramePr>
+            <a:graphic xmlns:a="http://schemas.openxmlformats.org/drawingml/2006/main">
+              <a:graphicData uri="http://schemas.openxmlformats.org/drawingml/2006/picture">
+                <pic:pic xmlns:pic="http://schemas.openxmlformats.org/drawingml/2006/picture">
+                  <pic:nvPicPr>
+                    <pic:cNvPr id="8" name="Picture 8" descr="Text&#10;&#10;Description automatically generated"/>
+                    <pic:cNvPicPr/>
+                  </pic:nvPicPr>
+                  <pic:blipFill>
+                    <a:blip r:embed="rId14"/>
+                    <a:stretch>
+                      <a:fillRect/>
+                    </a:stretch>
+                  </pic:blipFill>
+                  <pic:spPr>
+                    <a:xfrm>
+                      <a:off x="0" y="0"/>
+                      <a:ext cx="1914525" cy="2343150"/>
+                    </a:xfrm>
+                    <a:prstGeom prst="rect">
+                      <a:avLst/>
+                    </a:prstGeom>
+                  </pic:spPr>
+                </pic:pic>
+              </a:graphicData>
+            </a:graphic>
+          </wp:inline>
+        </w:drawing>
+      </w:r>
+    </w:p>
+    <w:p>
+      <w:pPr>
+        <w:pStyle w:val="Caption"/>
+        <w:jc w:val="both"/>
+        <w:rPr>
+          <w:lang w:val="en-GB"/>
+        </w:rPr>
+      </w:pPr>
+      <w:bookmarkStart w:id="5" w:name="_Ref85133127"/>
+      <w:r>
+        <w:t xml:space="preserve">Figure </w:t>
+      </w:r>
+      <w:r>
+        <w:fldChar w:fldCharType="begin"/>
+      </w:r>
+      <w:r>
+        <w:instrText xml:space="preserve"> SEQ Figure \* ARABIC </w:instrText>
+      </w:r>
+      <w:r>
+        <w:fldChar w:fldCharType="separate"/>
+      </w:r>
+      <w:r>
+        <w:rPr>
+          <w:noProof/>
+        </w:rPr>
+        <w:t>10</w:t>
+      </w:r>
+      <w:r>
+        <w:fldChar w:fldCharType="end"/>
+      </w:r>
+      <w:bookmarkEnd w:id="5"/>
+      <w:r>
+        <w:t xml:space="preserve">. </w:t>
+      </w:r>
+      <w:r>
+        <w:t>Coul</w:t>
+      </w:r>
+      <w:r>
+        <w:t>o</w:t>
+      </w:r>
+      <w:r>
+        <w:t>urs</w:t>
+      </w:r>
+      <w:r>
+        <w:t xml:space="preserve"> </w:t>
+      </w:r>
+      <w:proofErr w:type="spellStart"/>
+      <w:r>
+        <w:t>after</w:t>
+      </w:r>
+      <w:proofErr w:type="spellEnd"/>
+      <w:r>
+        <w:t xml:space="preserve"> changes</w:t>
+      </w:r>
+    </w:p>
+    <w:p>
+      <w:pPr>
+        <w:pStyle w:val="Heading1"/>
+        <w:rPr>
+          <w:lang w:val="en-GB"/>
+        </w:rPr>
+        <w:sectPr>
+          <w:type w:val="continuous"/>
+          <w:pgSz w:w="11906" w:h="16838"/>
+          <w:pgMar w:top="1417" w:right="1417" w:bottom="1417" w:left="1417" w:header="708" w:footer="708" w:gutter="0"/>
+          <w:cols w:num="2" w:space="708"/>
+          <w:docGrid w:linePitch="360"/>
+        </w:sectPr>
+      </w:pPr>
+    </w:p>
+    <w:p>
+      <w:pPr>
+        <w:rPr>
+          <w:lang w:val="en-GB"/>
+        </w:rPr>
+      </w:pPr>
+    </w:p>
+    <w:p>
+      <w:pPr>
+        <w:rPr>
+          <w:noProof/>
+          <w:lang w:val="en-GB"/>
+        </w:rPr>
+      </w:pPr>
+      <w:r>
+        <w:rPr>
+          <w:noProof/>
+          <w:lang w:val="en-GB"/>
+        </w:rPr>
+        <w:t>And finally, most of t</w:t>
+      </w:r>
+      <w:r>
+        <w:rPr>
+          <w:noProof/>
+          <w:lang w:val="en-GB"/>
+        </w:rPr>
+        <w:t xml:space="preserve">he stars are either </w:t>
+      </w:r>
+      <w:r>
+        <w:rPr>
+          <w:noProof/>
+          <w:lang w:val="en-GB"/>
+        </w:rPr>
+        <w:t>of spectral class K, G or B.</w:t>
+      </w:r>
+    </w:p>
+    <w:p>
+      <w:pPr>
+        <w:keepNext/>
+        <w:jc w:val="center"/>
+      </w:pPr>
+      <w:r>
+        <w:rPr>
+          <w:noProof/>
+        </w:rPr>
+        <w:lastRenderedPageBreak/>
+        <w:drawing>
+          <wp:inline distT="0" distB="0" distL="0" distR="0" wp14:anchorId="5A835553" wp14:editId="6628000A">
+            <wp:extent cx="5025836" cy="2847975"/>
+            <wp:effectExtent l="0" t="0" r="3810" b="0"/>
+            <wp:docPr id="9" name="Picture 9" descr="Chart, pie chart&#10;&#10;Description automatically generated"/>
+            <wp:cNvGraphicFramePr>
+              <a:graphicFrameLocks xmlns:a="http://schemas.openxmlformats.org/drawingml/2006/main" noChangeAspect="1"/>
+            </wp:cNvGraphicFramePr>
+            <a:graphic xmlns:a="http://schemas.openxmlformats.org/drawingml/2006/main">
+              <a:graphicData uri="http://schemas.openxmlformats.org/drawingml/2006/picture">
+                <pic:pic xmlns:pic="http://schemas.openxmlformats.org/drawingml/2006/picture">
+                  <pic:nvPicPr>
+                    <pic:cNvPr id="9" name="Picture 9" descr="Chart, pie chart&#10;&#10;Description automatically generated"/>
                     <pic:cNvPicPr>
                       <a:picLocks noChangeAspect="1" noChangeArrowheads="1"/>
                     </pic:cNvPicPr>
                   </pic:nvPicPr>
                   <pic:blipFill rotWithShape="1">
-                    <a:blip r:embed="rId14">
+                    <a:blip r:embed="rId15" cstate="print">
                       <a:extLst>
                         <a:ext uri="{28A0092B-C50C-407E-A947-70E740481C1C}">
                           <a14:useLocalDpi xmlns:a14="http://schemas.microsoft.com/office/drawing/2010/main" val="0"/>
                         </a:ext>
                       </a:extLst>
                     </a:blip>
-                    <a:srcRect l="4134" t="4299" r="6084" b="4266"/>
+                    <a:srcRect l="33896" t="16569" r="6581" b="17154"/>
                     <a:stretch/>
                   </pic:blipFill>
                   <pic:spPr bwMode="auto">
                     <a:xfrm>
                       <a:off x="0" y="0"/>
-                      <a:ext cx="3561562" cy="3627153"/>
+                      <a:ext cx="5038767" cy="2855303"/>
                     </a:xfrm>
                     <a:prstGeom prst="rect">
                       <a:avLst/>
@@ -1939,7 +2196,7 @@
           <w:noProof/>
           <w:lang w:val="en-GB"/>
         </w:rPr>
-        <w:t>10</w:t>
+        <w:t>11</w:t>
       </w:r>
       <w:r>
         <w:fldChar w:fldCharType="end"/>
@@ -1948,62 +2205,105 @@
         <w:rPr>
           <w:lang w:val="en-GB"/>
         </w:rPr>
-        <w:t>. PCA showing the types of stars</w:t>
-      </w:r>
-    </w:p>
-    <w:p>
-      <w:pPr>
-        <w:rPr>
-          <w:lang w:val="en-GB"/>
-        </w:rPr>
-      </w:pPr>
-      <w:r>
-        <w:rPr>
-          <w:lang w:val="en-GB"/>
-        </w:rPr>
-        <w:t>Using another dimension reduction method</w:t>
-      </w:r>
-      <w:r>
-        <w:rPr>
-          <w:lang w:val="en-GB"/>
-        </w:rPr>
-        <w:t>, T-SNE,</w:t>
-      </w:r>
-      <w:r>
-        <w:rPr>
-          <w:lang w:val="en-GB"/>
-        </w:rPr>
-        <w:t xml:space="preserve"> </w:t>
-      </w:r>
-      <w:r>
-        <w:rPr>
-          <w:lang w:val="en-GB"/>
-        </w:rPr>
-        <w:t xml:space="preserve">to </w:t>
-      </w:r>
-      <w:r>
-        <w:rPr>
-          <w:lang w:val="en-GB"/>
-        </w:rPr>
-        <w:t xml:space="preserve">plot the data, we can still </w:t>
-      </w:r>
-      <w:r>
-        <w:rPr>
-          <w:lang w:val="en-GB"/>
-        </w:rPr>
-        <w:t xml:space="preserve">see some similarities to the Hertzsprung-Russel diagram. </w:t>
-      </w:r>
-      <w:r>
-        <w:rPr>
-          <w:lang w:val="en-GB"/>
-        </w:rPr>
-        <w:t xml:space="preserve">The red and brown dwarf (0 and 1) are </w:t>
-      </w:r>
-      <w:r>
-        <w:rPr>
-          <w:lang w:val="en-GB"/>
-        </w:rPr>
-        <w:t>near each other again. Likewise for the giants</w:t>
+        <w:t xml:space="preserve">. </w:t>
+      </w:r>
+      <w:r>
+        <w:rPr>
+          <w:lang w:val="en-GB"/>
+        </w:rPr>
+        <w:t>Numbers</w:t>
+      </w:r>
+      <w:r>
+        <w:rPr>
+          <w:lang w:val="en-GB"/>
+        </w:rPr>
+        <w:t xml:space="preserve"> of Stars per Spectral Class</w:t>
+      </w:r>
+    </w:p>
+    <w:p>
+      <w:pPr>
+        <w:rPr>
+          <w:lang w:val="en-GB"/>
+        </w:rPr>
+      </w:pPr>
+    </w:p>
+    <w:p>
+      <w:pPr>
+        <w:rPr>
+          <w:lang w:val="en-GB"/>
+        </w:rPr>
+      </w:pPr>
+      <w:r>
+        <w:rPr>
+          <w:lang w:val="en-GB"/>
+        </w:rPr>
+        <w:t>Using a PCA to plot the data</w:t>
+      </w:r>
+      <w:r>
+        <w:rPr>
+          <w:lang w:val="en-GB"/>
+        </w:rPr>
+        <w:t xml:space="preserve">, a graph similar to an </w:t>
+      </w:r>
+      <w:r>
+        <w:rPr>
+          <w:lang w:val="en-GB"/>
+        </w:rPr>
+        <w:t>Hertzsprung-Russell diagram</w:t>
+      </w:r>
+      <w:r>
+        <w:rPr>
+          <w:lang w:val="en-GB"/>
+        </w:rPr>
+        <w:t xml:space="preserve"> is obtained with </w:t>
+      </w:r>
+      <w:r>
+        <w:rPr>
+          <w:lang w:val="en-GB"/>
+        </w:rPr>
+        <w:t>brown and red dwarf near each other</w:t>
+      </w:r>
+      <w:r>
+        <w:rPr>
+          <w:lang w:val="en-GB"/>
+        </w:rPr>
+        <w:t xml:space="preserve"> (0 and 1)</w:t>
+      </w:r>
+      <w:r>
+        <w:rPr>
+          <w:lang w:val="en-GB"/>
+        </w:rPr>
+        <w:t>, the main sequence in the middle</w:t>
+      </w:r>
+      <w:r>
+        <w:rPr>
+          <w:lang w:val="en-GB"/>
+        </w:rPr>
+        <w:t xml:space="preserve"> (3)</w:t>
+      </w:r>
+      <w:r>
+        <w:rPr>
+          <w:lang w:val="en-GB"/>
+        </w:rPr>
+        <w:t xml:space="preserve">, </w:t>
+      </w:r>
+      <w:r>
+        <w:rPr>
+          <w:lang w:val="en-GB"/>
+        </w:rPr>
+        <w:t>the white dwarfs in the bottom</w:t>
+      </w:r>
+      <w:r>
+        <w:rPr>
+          <w:lang w:val="en-GB"/>
+        </w:rPr>
+        <w:t xml:space="preserve"> (2)</w:t>
+      </w:r>
+      <w:r>
+        <w:rPr>
+          <w:lang w:val="en-GB"/>
+        </w:rPr>
+        <w:t xml:space="preserve"> and the giants</w:t>
       </w:r>
       <w:r>
         <w:rPr>
@@ -2015,25 +2315,7 @@
         <w:rPr>
           <w:lang w:val="en-GB"/>
         </w:rPr>
-        <w:t>. The main sequence (</w:t>
-      </w:r>
-      <w:r>
-        <w:rPr>
-          <w:lang w:val="en-GB"/>
-        </w:rPr>
-        <w:t>3)</w:t>
-      </w:r>
-      <w:r>
-        <w:rPr>
-          <w:lang w:val="en-GB"/>
-        </w:rPr>
-        <w:t xml:space="preserve"> is still in the middle and the white dwarfs (2) </w:t>
-      </w:r>
-      <w:r>
-        <w:rPr>
-          <w:lang w:val="en-GB"/>
-        </w:rPr>
-        <w:t>are at the bottom.</w:t>
+        <w:t xml:space="preserve"> at the top.</w:t>
       </w:r>
     </w:p>
     <w:p>
@@ -2046,10 +2328,10 @@
           <w:noProof/>
         </w:rPr>
         <w:drawing>
-          <wp:inline distT="0" distB="0" distL="0" distR="0" wp14:anchorId="6E904C0D" wp14:editId="41D6CB73">
-            <wp:extent cx="6098730" cy="3219450"/>
-            <wp:effectExtent l="0" t="0" r="0" b="0"/>
-            <wp:docPr id="11" name="Picture 11" descr="Chart, scatter chart&#10;&#10;Description automatically generated"/>
+          <wp:inline distT="0" distB="0" distL="0" distR="0" wp14:anchorId="5FE04201" wp14:editId="419D2FDE">
+            <wp:extent cx="4068449" cy="4143375"/>
+            <wp:effectExtent l="0" t="0" r="8255" b="0"/>
+            <wp:docPr id="10" name="Picture 10" descr="Chart, scatter chart&#10;&#10;Description automatically generated"/>
             <wp:cNvGraphicFramePr>
               <a:graphicFrameLocks xmlns:a="http://schemas.openxmlformats.org/drawingml/2006/main" noChangeAspect="1"/>
             </wp:cNvGraphicFramePr>
@@ -2057,26 +2339,26 @@
               <a:graphicData uri="http://schemas.openxmlformats.org/drawingml/2006/picture">
                 <pic:pic xmlns:pic="http://schemas.openxmlformats.org/drawingml/2006/picture">
                   <pic:nvPicPr>
-                    <pic:cNvPr id="11" name="Picture 11" descr="Chart, scatter chart&#10;&#10;Description automatically generated"/>
+                    <pic:cNvPr id="10" name="Picture 10" descr="Chart, scatter chart&#10;&#10;Description automatically generated"/>
                     <pic:cNvPicPr>
                       <a:picLocks noChangeAspect="1" noChangeArrowheads="1"/>
                     </pic:cNvPicPr>
                   </pic:nvPicPr>
                   <pic:blipFill rotWithShape="1">
-                    <a:blip r:embed="rId15" cstate="print">
+                    <a:blip r:embed="rId16">
                       <a:extLst>
                         <a:ext uri="{28A0092B-C50C-407E-A947-70E740481C1C}">
                           <a14:useLocalDpi xmlns:a14="http://schemas.microsoft.com/office/drawing/2010/main" val="0"/>
                         </a:ext>
                       </a:extLst>
                     </a:blip>
-                    <a:srcRect l="9094" t="9422" r="7904" b="4483"/>
+                    <a:srcRect l="4134" t="4299" r="6084" b="4266"/>
                     <a:stretch/>
                   </pic:blipFill>
                   <pic:spPr bwMode="auto">
                     <a:xfrm>
                       <a:off x="0" y="0"/>
-                      <a:ext cx="6110324" cy="3225571"/>
+                      <a:ext cx="4089121" cy="4164428"/>
                     </a:xfrm>
                     <a:prstGeom prst="rect">
                       <a:avLst/>
@@ -2102,7 +2384,6 @@
       <w:pPr>
         <w:pStyle w:val="Caption"/>
         <w:rPr>
-          <w:noProof/>
           <w:lang w:val="en-GB"/>
         </w:rPr>
       </w:pPr>
@@ -2129,7 +2410,7 @@
           <w:noProof/>
           <w:lang w:val="en-GB"/>
         </w:rPr>
-        <w:t>11</w:t>
+        <w:t>12</w:t>
       </w:r>
       <w:r>
         <w:fldChar w:fldCharType="end"/>
@@ -2138,6 +2419,197 @@
         <w:rPr>
           <w:lang w:val="en-GB"/>
         </w:rPr>
+        <w:t>. PCA showing the types of stars</w:t>
+      </w:r>
+    </w:p>
+    <w:p>
+      <w:pPr>
+        <w:rPr>
+          <w:lang w:val="en-GB"/>
+        </w:rPr>
+      </w:pPr>
+      <w:r>
+        <w:rPr>
+          <w:lang w:val="en-GB"/>
+        </w:rPr>
+        <w:t>Using another dimension reduction method</w:t>
+      </w:r>
+      <w:r>
+        <w:rPr>
+          <w:lang w:val="en-GB"/>
+        </w:rPr>
+        <w:t>, T-SNE,</w:t>
+      </w:r>
+      <w:r>
+        <w:rPr>
+          <w:lang w:val="en-GB"/>
+        </w:rPr>
+        <w:t xml:space="preserve"> </w:t>
+      </w:r>
+      <w:r>
+        <w:rPr>
+          <w:lang w:val="en-GB"/>
+        </w:rPr>
+        <w:t xml:space="preserve">to </w:t>
+      </w:r>
+      <w:r>
+        <w:rPr>
+          <w:lang w:val="en-GB"/>
+        </w:rPr>
+        <w:t xml:space="preserve">plot the data, we can still </w:t>
+      </w:r>
+      <w:r>
+        <w:rPr>
+          <w:lang w:val="en-GB"/>
+        </w:rPr>
+        <w:t xml:space="preserve">see some similarities to the Hertzsprung-Russel diagram. </w:t>
+      </w:r>
+      <w:r>
+        <w:rPr>
+          <w:lang w:val="en-GB"/>
+        </w:rPr>
+        <w:t xml:space="preserve">The red and brown dwarf (0 and 1) are </w:t>
+      </w:r>
+      <w:r>
+        <w:rPr>
+          <w:lang w:val="en-GB"/>
+        </w:rPr>
+        <w:t>near each other again. Likewise for the giants</w:t>
+      </w:r>
+      <w:r>
+        <w:rPr>
+          <w:lang w:val="en-GB"/>
+        </w:rPr>
+        <w:t xml:space="preserve"> (4 and 5)</w:t>
+      </w:r>
+      <w:r>
+        <w:rPr>
+          <w:lang w:val="en-GB"/>
+        </w:rPr>
+        <w:t>. The main sequence (</w:t>
+      </w:r>
+      <w:r>
+        <w:rPr>
+          <w:lang w:val="en-GB"/>
+        </w:rPr>
+        <w:t>3)</w:t>
+      </w:r>
+      <w:r>
+        <w:rPr>
+          <w:lang w:val="en-GB"/>
+        </w:rPr>
+        <w:t xml:space="preserve"> is still in the middle and the white dwarfs (2) </w:t>
+      </w:r>
+      <w:r>
+        <w:rPr>
+          <w:lang w:val="en-GB"/>
+        </w:rPr>
+        <w:t>are at the bottom.</w:t>
+      </w:r>
+    </w:p>
+    <w:p>
+      <w:pPr>
+        <w:keepNext/>
+        <w:jc w:val="center"/>
+      </w:pPr>
+      <w:r>
+        <w:rPr>
+          <w:noProof/>
+        </w:rPr>
+        <w:lastRenderedPageBreak/>
+        <w:drawing>
+          <wp:inline distT="0" distB="0" distL="0" distR="0" wp14:anchorId="6E904C0D" wp14:editId="3B7EC3E5">
+            <wp:extent cx="6333296" cy="3343275"/>
+            <wp:effectExtent l="0" t="0" r="0" b="0"/>
+            <wp:docPr id="11" name="Picture 11" descr="Chart, scatter chart&#10;&#10;Description automatically generated"/>
+            <wp:cNvGraphicFramePr>
+              <a:graphicFrameLocks xmlns:a="http://schemas.openxmlformats.org/drawingml/2006/main" noChangeAspect="1"/>
+            </wp:cNvGraphicFramePr>
+            <a:graphic xmlns:a="http://schemas.openxmlformats.org/drawingml/2006/main">
+              <a:graphicData uri="http://schemas.openxmlformats.org/drawingml/2006/picture">
+                <pic:pic xmlns:pic="http://schemas.openxmlformats.org/drawingml/2006/picture">
+                  <pic:nvPicPr>
+                    <pic:cNvPr id="11" name="Picture 11" descr="Chart, scatter chart&#10;&#10;Description automatically generated"/>
+                    <pic:cNvPicPr>
+                      <a:picLocks noChangeAspect="1" noChangeArrowheads="1"/>
+                    </pic:cNvPicPr>
+                  </pic:nvPicPr>
+                  <pic:blipFill rotWithShape="1">
+                    <a:blip r:embed="rId17" cstate="print">
+                      <a:extLst>
+                        <a:ext uri="{28A0092B-C50C-407E-A947-70E740481C1C}">
+                          <a14:useLocalDpi xmlns:a14="http://schemas.microsoft.com/office/drawing/2010/main" val="0"/>
+                        </a:ext>
+                      </a:extLst>
+                    </a:blip>
+                    <a:srcRect l="9094" t="9422" r="7904" b="4483"/>
+                    <a:stretch/>
+                  </pic:blipFill>
+                  <pic:spPr bwMode="auto">
+                    <a:xfrm>
+                      <a:off x="0" y="0"/>
+                      <a:ext cx="6349352" cy="3351751"/>
+                    </a:xfrm>
+                    <a:prstGeom prst="rect">
+                      <a:avLst/>
+                    </a:prstGeom>
+                    <a:noFill/>
+                    <a:ln>
+                      <a:noFill/>
+                    </a:ln>
+                    <a:extLst>
+                      <a:ext uri="{53640926-AAD7-44D8-BBD7-CCE9431645EC}">
+                        <a14:shadowObscured xmlns:a14="http://schemas.microsoft.com/office/drawing/2010/main"/>
+                      </a:ext>
+                    </a:extLst>
+                  </pic:spPr>
+                </pic:pic>
+              </a:graphicData>
+            </a:graphic>
+          </wp:inline>
+        </w:drawing>
+      </w:r>
+    </w:p>
+    <w:p>
+      <w:pPr>
+        <w:pStyle w:val="Caption"/>
+        <w:rPr>
+          <w:noProof/>
+          <w:lang w:val="en-GB"/>
+        </w:rPr>
+      </w:pPr>
+      <w:r>
+        <w:rPr>
+          <w:lang w:val="en-GB"/>
+        </w:rPr>
+        <w:t xml:space="preserve">Figure </w:t>
+      </w:r>
+      <w:r>
+        <w:fldChar w:fldCharType="begin"/>
+      </w:r>
+      <w:r>
+        <w:rPr>
+          <w:lang w:val="en-GB"/>
+        </w:rPr>
+        <w:instrText xml:space="preserve"> SEQ Figure \* ARABIC </w:instrText>
+      </w:r>
+      <w:r>
+        <w:fldChar w:fldCharType="separate"/>
+      </w:r>
+      <w:r>
+        <w:rPr>
+          <w:noProof/>
+          <w:lang w:val="en-GB"/>
+        </w:rPr>
+        <w:t>13</w:t>
+      </w:r>
+      <w:r>
+        <w:fldChar w:fldCharType="end"/>
+      </w:r>
+      <w:r>
+        <w:rPr>
+          <w:lang w:val="en-GB"/>
+        </w:rPr>
         <w:t xml:space="preserve">. T-SNE </w:t>
       </w:r>
       <w:r>
@@ -2158,27 +2630,774 @@
         <w:rPr>
           <w:lang w:val="en-GB"/>
         </w:rPr>
+        <w:t xml:space="preserve">In our case, the PCA seems better to represent the data in two dimensions, since </w:t>
+      </w:r>
+      <w:r>
+        <w:rPr>
+          <w:lang w:val="en-GB"/>
+        </w:rPr>
+        <w:t>the rep</w:t>
+      </w:r>
+      <w:r>
+        <w:rPr>
+          <w:lang w:val="en-GB"/>
+        </w:rPr>
+        <w:t>resentation</w:t>
+      </w:r>
+      <w:r>
+        <w:rPr>
+          <w:lang w:val="en-GB"/>
+        </w:rPr>
+        <w:t xml:space="preserve"> is mostly a straight line with the T-SNE.</w:t>
+      </w:r>
+    </w:p>
+    <w:p>
+      <w:pPr>
+        <w:pStyle w:val="Heading1"/>
+        <w:rPr>
+          <w:lang w:val="en-GB"/>
+        </w:rPr>
+      </w:pPr>
+      <w:r>
+        <w:rPr>
+          <w:lang w:val="en-GB"/>
+        </w:rPr>
+        <w:t>Unsupervised learning (</w:t>
+      </w:r>
+      <w:proofErr w:type="spellStart"/>
+      <w:r>
+        <w:rPr>
+          <w:lang w:val="en-GB"/>
+        </w:rPr>
+        <w:t>Kmeans</w:t>
+      </w:r>
+      <w:proofErr w:type="spellEnd"/>
+      <w:r>
+        <w:rPr>
+          <w:lang w:val="en-GB"/>
+        </w:rPr>
+        <w:t>, Hierarchical clustering)</w:t>
+      </w:r>
+    </w:p>
+    <w:p>
+      <w:pPr>
+        <w:pStyle w:val="Heading1"/>
+        <w:rPr>
+          <w:lang w:val="en-GB"/>
+        </w:rPr>
+      </w:pPr>
+      <w:r>
+        <w:rPr>
+          <w:lang w:val="en-GB"/>
+        </w:rPr>
+        <w:t>Supervised learning (KNN)</w:t>
+      </w:r>
+    </w:p>
+    <w:p>
+      <w:pPr>
+        <w:rPr>
+          <w:lang w:val="en-GB"/>
+        </w:rPr>
+      </w:pPr>
+      <w:r>
+        <w:rPr>
+          <w:lang w:val="en-GB"/>
+        </w:rPr>
+        <w:t>This dataset can be used to predict the type of start from the 6 features</w:t>
+      </w:r>
+      <w:r>
+        <w:rPr>
+          <w:lang w:val="en-GB"/>
+        </w:rPr>
+        <w:t>,</w:t>
+      </w:r>
+      <w:r>
+        <w:rPr>
+          <w:lang w:val="en-GB"/>
+        </w:rPr>
+        <w:t xml:space="preserve"> </w:t>
+      </w:r>
+      <w:r>
+        <w:rPr>
+          <w:lang w:val="en-GB"/>
+        </w:rPr>
+        <w:t>a KNN can be used</w:t>
+      </w:r>
+      <w:r>
+        <w:rPr>
+          <w:lang w:val="en-GB"/>
+        </w:rPr>
+        <w:t xml:space="preserve"> with k = 4 as shown on the </w:t>
+      </w:r>
+      <w:r>
+        <w:rPr>
+          <w:lang w:val="en-GB"/>
+        </w:rPr>
+        <w:fldChar w:fldCharType="begin"/>
+      </w:r>
+      <w:r>
+        <w:rPr>
+          <w:lang w:val="en-GB"/>
+        </w:rPr>
+        <w:instrText xml:space="preserve"> REF _Ref85198001 \h </w:instrText>
+      </w:r>
+      <w:r>
+        <w:rPr>
+          <w:lang w:val="en-GB"/>
+        </w:rPr>
+      </w:r>
+      <w:r>
+        <w:rPr>
+          <w:lang w:val="en-GB"/>
+        </w:rPr>
+        <w:fldChar w:fldCharType="separate"/>
+      </w:r>
+      <w:r>
+        <w:rPr>
+          <w:lang w:val="en-GB"/>
+        </w:rPr>
+        <w:t xml:space="preserve">Figure </w:t>
+      </w:r>
+      <w:r>
+        <w:rPr>
+          <w:noProof/>
+          <w:lang w:val="en-GB"/>
+        </w:rPr>
+        <w:t>14</w:t>
+      </w:r>
+      <w:r>
+        <w:rPr>
+          <w:lang w:val="en-GB"/>
+        </w:rPr>
+        <w:fldChar w:fldCharType="end"/>
+      </w:r>
+      <w:r>
+        <w:rPr>
+          <w:lang w:val="en-GB"/>
+        </w:rPr>
+        <w:t>.</w:t>
+      </w:r>
+    </w:p>
+    <w:p>
+      <w:pPr>
+        <w:keepNext/>
+        <w:jc w:val="center"/>
+      </w:pPr>
+      <w:r>
+        <w:rPr>
+          <w:noProof/>
+        </w:rPr>
+        <w:drawing>
+          <wp:inline distT="0" distB="0" distL="0" distR="0" wp14:anchorId="0CFA39D8" wp14:editId="32A7A221">
+            <wp:extent cx="4410075" cy="2415253"/>
+            <wp:effectExtent l="0" t="0" r="0" b="4445"/>
+            <wp:docPr id="12" name="Picture 12" descr="Chart, line chart&#10;&#10;Description automatically generated"/>
+            <wp:cNvGraphicFramePr>
+              <a:graphicFrameLocks xmlns:a="http://schemas.openxmlformats.org/drawingml/2006/main" noChangeAspect="1"/>
+            </wp:cNvGraphicFramePr>
+            <a:graphic xmlns:a="http://schemas.openxmlformats.org/drawingml/2006/main">
+              <a:graphicData uri="http://schemas.openxmlformats.org/drawingml/2006/picture">
+                <pic:pic xmlns:pic="http://schemas.openxmlformats.org/drawingml/2006/picture">
+                  <pic:nvPicPr>
+                    <pic:cNvPr id="12" name="Picture 12" descr="Chart, line chart&#10;&#10;Description automatically generated"/>
+                    <pic:cNvPicPr>
+                      <a:picLocks noChangeAspect="1" noChangeArrowheads="1"/>
+                    </pic:cNvPicPr>
+                  </pic:nvPicPr>
+                  <pic:blipFill rotWithShape="1">
+                    <a:blip r:embed="rId18" cstate="print">
+                      <a:extLst>
+                        <a:ext uri="{28A0092B-C50C-407E-A947-70E740481C1C}">
+                          <a14:useLocalDpi xmlns:a14="http://schemas.microsoft.com/office/drawing/2010/main" val="0"/>
+                        </a:ext>
+                      </a:extLst>
+                    </a:blip>
+                    <a:srcRect l="9095" t="7797" r="9391" b="4483"/>
+                    <a:stretch/>
+                  </pic:blipFill>
+                  <pic:spPr bwMode="auto">
+                    <a:xfrm>
+                      <a:off x="0" y="0"/>
+                      <a:ext cx="4430747" cy="2426575"/>
+                    </a:xfrm>
+                    <a:prstGeom prst="rect">
+                      <a:avLst/>
+                    </a:prstGeom>
+                    <a:noFill/>
+                    <a:ln>
+                      <a:noFill/>
+                    </a:ln>
+                    <a:extLst>
+                      <a:ext uri="{53640926-AAD7-44D8-BBD7-CCE9431645EC}">
+                        <a14:shadowObscured xmlns:a14="http://schemas.microsoft.com/office/drawing/2010/main"/>
+                      </a:ext>
+                    </a:extLst>
+                  </pic:spPr>
+                </pic:pic>
+              </a:graphicData>
+            </a:graphic>
+          </wp:inline>
+        </w:drawing>
+      </w:r>
+    </w:p>
+    <w:p>
+      <w:pPr>
+        <w:pStyle w:val="Caption"/>
+        <w:rPr>
+          <w:lang w:val="en-GB"/>
+        </w:rPr>
+      </w:pPr>
+      <w:bookmarkStart w:id="6" w:name="_Ref85198001"/>
+      <w:r>
+        <w:rPr>
+          <w:lang w:val="en-GB"/>
+        </w:rPr>
+        <w:t xml:space="preserve">Figure </w:t>
+      </w:r>
+      <w:r>
+        <w:fldChar w:fldCharType="begin"/>
+      </w:r>
+      <w:r>
+        <w:rPr>
+          <w:lang w:val="en-GB"/>
+        </w:rPr>
+        <w:instrText xml:space="preserve"> SEQ Figure \* ARABIC </w:instrText>
+      </w:r>
+      <w:r>
+        <w:fldChar w:fldCharType="separate"/>
+      </w:r>
+      <w:r>
+        <w:rPr>
+          <w:noProof/>
+          <w:lang w:val="en-GB"/>
+        </w:rPr>
+        <w:t>14</w:t>
+      </w:r>
+      <w:r>
+        <w:fldChar w:fldCharType="end"/>
+      </w:r>
+      <w:bookmarkEnd w:id="6"/>
+      <w:r>
+        <w:rPr>
+          <w:lang w:val="en-GB"/>
+        </w:rPr>
+        <w:t>. Accuracy rate for each K value</w:t>
+      </w:r>
+    </w:p>
+    <w:p>
+      <w:pPr>
+        <w:rPr>
+          <w:lang w:val="en-GB"/>
+        </w:rPr>
+      </w:pPr>
+      <w:r>
+        <w:rPr>
+          <w:lang w:val="en-GB"/>
+        </w:rPr>
         <w:lastRenderedPageBreak/>
-        <w:t xml:space="preserve">In our case, the PCA seems better to represent the data in two dimensions, since </w:t>
-      </w:r>
-      <w:r>
-        <w:rPr>
-          <w:lang w:val="en-GB"/>
-        </w:rPr>
-        <w:t>the rep</w:t>
-      </w:r>
-      <w:r>
-        <w:rPr>
-          <w:lang w:val="en-GB"/>
-        </w:rPr>
-        <w:t>resentation</w:t>
-      </w:r>
-      <w:r>
-        <w:rPr>
-          <w:lang w:val="en-GB"/>
-        </w:rPr>
-        <w:t xml:space="preserve"> is mostly a straight line with the T-SNE.</w:t>
-      </w:r>
+        <w:t>We can see on the confusion matrix (</w:t>
+      </w:r>
+      <w:r>
+        <w:rPr>
+          <w:lang w:val="en-GB"/>
+        </w:rPr>
+        <w:fldChar w:fldCharType="begin"/>
+      </w:r>
+      <w:r>
+        <w:rPr>
+          <w:lang w:val="en-GB"/>
+        </w:rPr>
+        <w:instrText xml:space="preserve"> REF _Ref85201659 \h </w:instrText>
+      </w:r>
+      <w:r>
+        <w:rPr>
+          <w:lang w:val="en-GB"/>
+        </w:rPr>
+      </w:r>
+      <w:r>
+        <w:rPr>
+          <w:lang w:val="en-GB"/>
+        </w:rPr>
+        <w:fldChar w:fldCharType="separate"/>
+      </w:r>
+      <w:r>
+        <w:rPr>
+          <w:lang w:val="en-GB"/>
+        </w:rPr>
+        <w:t xml:space="preserve">Table </w:t>
+      </w:r>
+      <w:r>
+        <w:rPr>
+          <w:noProof/>
+          <w:lang w:val="en-GB"/>
+        </w:rPr>
+        <w:t>1</w:t>
+      </w:r>
+      <w:r>
+        <w:rPr>
+          <w:lang w:val="en-GB"/>
+        </w:rPr>
+        <w:fldChar w:fldCharType="end"/>
+      </w:r>
+      <w:r>
+        <w:rPr>
+          <w:lang w:val="en-GB"/>
+        </w:rPr>
+        <w:t xml:space="preserve">), that 1 </w:t>
+      </w:r>
+      <w:r>
+        <w:rPr>
+          <w:lang w:val="en-GB"/>
+        </w:rPr>
+        <w:t>r</w:t>
+      </w:r>
+      <w:r>
+        <w:rPr>
+          <w:lang w:val="en-GB"/>
+        </w:rPr>
+        <w:t xml:space="preserve">ed </w:t>
+      </w:r>
+      <w:r>
+        <w:rPr>
+          <w:lang w:val="en-GB"/>
+        </w:rPr>
+        <w:t>d</w:t>
+      </w:r>
+      <w:r>
+        <w:rPr>
+          <w:lang w:val="en-GB"/>
+        </w:rPr>
+        <w:t xml:space="preserve">warf is misclassified as a </w:t>
+      </w:r>
+      <w:r>
+        <w:rPr>
+          <w:lang w:val="en-GB"/>
+        </w:rPr>
+        <w:t>b</w:t>
+      </w:r>
+      <w:r>
+        <w:rPr>
+          <w:lang w:val="en-GB"/>
+        </w:rPr>
+        <w:t xml:space="preserve">rown </w:t>
+      </w:r>
+      <w:r>
+        <w:rPr>
+          <w:lang w:val="en-GB"/>
+        </w:rPr>
+        <w:t>d</w:t>
+      </w:r>
+      <w:r>
+        <w:rPr>
+          <w:lang w:val="en-GB"/>
+        </w:rPr>
+        <w:t xml:space="preserve">warf. </w:t>
+      </w:r>
+      <w:r>
+        <w:rPr>
+          <w:lang w:val="en-GB"/>
+        </w:rPr>
+        <w:t xml:space="preserve">This is probably due to </w:t>
+      </w:r>
+      <w:r>
+        <w:rPr>
+          <w:lang w:val="en-GB"/>
+        </w:rPr>
+        <w:t>r</w:t>
+      </w:r>
+      <w:r>
+        <w:rPr>
+          <w:lang w:val="en-GB"/>
+        </w:rPr>
+        <w:t xml:space="preserve">ed and </w:t>
+      </w:r>
+      <w:r>
+        <w:rPr>
+          <w:lang w:val="en-GB"/>
+        </w:rPr>
+        <w:t>b</w:t>
+      </w:r>
+      <w:r>
+        <w:rPr>
+          <w:lang w:val="en-GB"/>
+        </w:rPr>
+        <w:t xml:space="preserve">rown </w:t>
+      </w:r>
+      <w:r>
+        <w:rPr>
+          <w:lang w:val="en-GB"/>
+        </w:rPr>
+        <w:t>d</w:t>
+      </w:r>
+      <w:r>
+        <w:rPr>
+          <w:lang w:val="en-GB"/>
+        </w:rPr>
+        <w:t xml:space="preserve">warf being similar (see </w:t>
+      </w:r>
+      <w:r>
+        <w:rPr>
+          <w:lang w:val="en-GB"/>
+        </w:rPr>
+        <w:t>Hertzsprung–Russell diagram</w:t>
+      </w:r>
+      <w:r>
+        <w:rPr>
+          <w:lang w:val="en-GB"/>
+        </w:rPr>
+        <w:t xml:space="preserve">) and </w:t>
+      </w:r>
+      <w:r>
+        <w:rPr>
+          <w:lang w:val="en-GB"/>
+        </w:rPr>
+        <w:t xml:space="preserve">1 </w:t>
+      </w:r>
+      <w:r>
+        <w:rPr>
+          <w:lang w:val="en-GB"/>
+        </w:rPr>
+        <w:t>r</w:t>
+      </w:r>
+      <w:r>
+        <w:rPr>
+          <w:lang w:val="en-GB"/>
+        </w:rPr>
+        <w:t xml:space="preserve">ed </w:t>
+      </w:r>
+      <w:r>
+        <w:rPr>
+          <w:lang w:val="en-GB"/>
+        </w:rPr>
+        <w:t>d</w:t>
+      </w:r>
+      <w:r>
+        <w:rPr>
+          <w:lang w:val="en-GB"/>
+        </w:rPr>
+        <w:t xml:space="preserve">warf is among </w:t>
+      </w:r>
+      <w:r>
+        <w:rPr>
+          <w:lang w:val="en-GB"/>
+        </w:rPr>
+        <w:t>b</w:t>
+      </w:r>
+      <w:r>
+        <w:rPr>
+          <w:lang w:val="en-GB"/>
+        </w:rPr>
+        <w:t xml:space="preserve">rown </w:t>
+      </w:r>
+      <w:r>
+        <w:rPr>
+          <w:lang w:val="en-GB"/>
+        </w:rPr>
+        <w:t>d</w:t>
+      </w:r>
+      <w:r>
+        <w:rPr>
+          <w:lang w:val="en-GB"/>
+        </w:rPr>
+        <w:t xml:space="preserve">warfs in both the PCA and T-SNE plots. The same phenomenon can be observed for the </w:t>
+      </w:r>
+      <w:r>
+        <w:rPr>
+          <w:lang w:val="en-GB"/>
+        </w:rPr>
+        <w:t xml:space="preserve">misclassified </w:t>
+      </w:r>
+      <w:r>
+        <w:rPr>
+          <w:lang w:val="en-GB"/>
+        </w:rPr>
+        <w:t>h</w:t>
+      </w:r>
+      <w:r>
+        <w:rPr>
+          <w:lang w:val="en-GB"/>
+        </w:rPr>
+        <w:t xml:space="preserve">yper </w:t>
+      </w:r>
+      <w:r>
+        <w:rPr>
+          <w:lang w:val="en-GB"/>
+        </w:rPr>
+        <w:t>g</w:t>
+      </w:r>
+      <w:r>
+        <w:rPr>
+          <w:lang w:val="en-GB"/>
+        </w:rPr>
+        <w:t>iant</w:t>
+      </w:r>
+      <w:r>
+        <w:rPr>
+          <w:lang w:val="en-GB"/>
+        </w:rPr>
+        <w:t xml:space="preserve"> which is similar to a super giant</w:t>
+      </w:r>
+      <w:r>
+        <w:rPr>
+          <w:lang w:val="en-GB"/>
+        </w:rPr>
+        <w:t>.</w:t>
+      </w:r>
+    </w:p>
+    <w:p>
+      <w:pPr>
+        <w:keepNext/>
+        <w:jc w:val="center"/>
+      </w:pPr>
+      <w:r>
+        <w:rPr>
+          <w:noProof/>
+        </w:rPr>
+        <w:drawing>
+          <wp:inline distT="0" distB="0" distL="0" distR="0" wp14:anchorId="6C2641DA" wp14:editId="1573B373">
+            <wp:extent cx="6186008" cy="1524000"/>
+            <wp:effectExtent l="0" t="0" r="5715" b="0"/>
+            <wp:docPr id="13" name="Picture 13" descr="Table&#10;&#10;Description automatically generated"/>
+            <wp:cNvGraphicFramePr>
+              <a:graphicFrameLocks xmlns:a="http://schemas.openxmlformats.org/drawingml/2006/main" noChangeAspect="1"/>
+            </wp:cNvGraphicFramePr>
+            <a:graphic xmlns:a="http://schemas.openxmlformats.org/drawingml/2006/main">
+              <a:graphicData uri="http://schemas.openxmlformats.org/drawingml/2006/picture">
+                <pic:pic xmlns:pic="http://schemas.openxmlformats.org/drawingml/2006/picture">
+                  <pic:nvPicPr>
+                    <pic:cNvPr id="13" name="Picture 13" descr="Table&#10;&#10;Description automatically generated"/>
+                    <pic:cNvPicPr/>
+                  </pic:nvPicPr>
+                  <pic:blipFill>
+                    <a:blip r:embed="rId19"/>
+                    <a:stretch>
+                      <a:fillRect/>
+                    </a:stretch>
+                  </pic:blipFill>
+                  <pic:spPr>
+                    <a:xfrm>
+                      <a:off x="0" y="0"/>
+                      <a:ext cx="6187943" cy="1524477"/>
+                    </a:xfrm>
+                    <a:prstGeom prst="rect">
+                      <a:avLst/>
+                    </a:prstGeom>
+                  </pic:spPr>
+                </pic:pic>
+              </a:graphicData>
+            </a:graphic>
+          </wp:inline>
+        </w:drawing>
+      </w:r>
+    </w:p>
+    <w:p>
+      <w:pPr>
+        <w:pStyle w:val="Caption"/>
+      </w:pPr>
+      <w:bookmarkStart w:id="7" w:name="_Ref85201654"/>
+      <w:bookmarkStart w:id="8" w:name="_Ref85201659"/>
+      <w:r>
+        <w:t xml:space="preserve">Table </w:t>
+      </w:r>
+      <w:r>
+        <w:fldChar w:fldCharType="begin"/>
+      </w:r>
+      <w:r>
+        <w:instrText xml:space="preserve"> SEQ Table \* ARABIC </w:instrText>
+      </w:r>
+      <w:r>
+        <w:fldChar w:fldCharType="separate"/>
+      </w:r>
+      <w:r>
+        <w:rPr>
+          <w:noProof/>
+        </w:rPr>
+        <w:t>1</w:t>
+      </w:r>
+      <w:r>
+        <w:fldChar w:fldCharType="end"/>
+      </w:r>
+      <w:bookmarkEnd w:id="8"/>
+      <w:r>
+        <w:t xml:space="preserve">. </w:t>
+      </w:r>
+      <w:r>
+        <w:t xml:space="preserve">KNN </w:t>
+      </w:r>
+      <w:r>
+        <w:t>Confusion Matrix</w:t>
+      </w:r>
+      <w:bookmarkEnd w:id="7"/>
+    </w:p>
+    <w:p>
+      <w:pPr>
+        <w:rPr>
+          <w:lang w:val="en-GB"/>
+        </w:rPr>
+      </w:pPr>
+      <w:r>
+        <w:rPr>
+          <w:lang w:val="en-GB"/>
+        </w:rPr>
+        <w:t>Globally KNN</w:t>
+      </w:r>
+      <w:r>
+        <w:rPr>
+          <w:lang w:val="en-GB"/>
+        </w:rPr>
+        <w:t xml:space="preserve"> gives some good results</w:t>
+      </w:r>
+      <w:r>
+        <w:rPr>
+          <w:lang w:val="en-GB"/>
+        </w:rPr>
+        <w:t xml:space="preserve"> (</w:t>
+      </w:r>
+      <w:r>
+        <w:rPr>
+          <w:lang w:val="en-GB"/>
+        </w:rPr>
+        <w:fldChar w:fldCharType="begin"/>
+      </w:r>
+      <w:r>
+        <w:rPr>
+          <w:lang w:val="en-GB"/>
+        </w:rPr>
+        <w:instrText xml:space="preserve"> REF _Ref85202012 \h </w:instrText>
+      </w:r>
+      <w:r>
+        <w:rPr>
+          <w:lang w:val="en-GB"/>
+        </w:rPr>
+      </w:r>
+      <w:r>
+        <w:rPr>
+          <w:lang w:val="en-GB"/>
+        </w:rPr>
+        <w:fldChar w:fldCharType="separate"/>
+      </w:r>
+      <w:r>
+        <w:rPr>
+          <w:lang w:val="en-GB"/>
+        </w:rPr>
+        <w:t xml:space="preserve">Table </w:t>
+      </w:r>
+      <w:r>
+        <w:rPr>
+          <w:noProof/>
+          <w:lang w:val="en-GB"/>
+        </w:rPr>
+        <w:t>2</w:t>
+      </w:r>
+      <w:r>
+        <w:rPr>
+          <w:lang w:val="en-GB"/>
+        </w:rPr>
+        <w:fldChar w:fldCharType="end"/>
+      </w:r>
+      <w:r>
+        <w:rPr>
+          <w:lang w:val="en-GB"/>
+        </w:rPr>
+        <w:t>)</w:t>
+      </w:r>
+      <w:r>
+        <w:rPr>
+          <w:lang w:val="en-GB"/>
+        </w:rPr>
+        <w:t xml:space="preserve"> with an overall accuracy of 0.96 on </w:t>
+      </w:r>
+      <w:r>
+        <w:rPr>
+          <w:lang w:val="en-GB"/>
+        </w:rPr>
+        <w:t>a test set. With precision, recall and f1 score being high across the board.</w:t>
+      </w:r>
+    </w:p>
+    <w:p>
+      <w:pPr>
+        <w:keepNext/>
+        <w:jc w:val="center"/>
+      </w:pPr>
+      <w:r>
+        <w:rPr>
+          <w:noProof/>
+        </w:rPr>
+        <w:drawing>
+          <wp:inline distT="0" distB="0" distL="0" distR="0" wp14:anchorId="306D0F48" wp14:editId="3459D4F0">
+            <wp:extent cx="4400550" cy="1967133"/>
+            <wp:effectExtent l="0" t="0" r="0" b="0"/>
+            <wp:docPr id="14" name="Picture 14" descr="Table&#10;&#10;Description automatically generated"/>
+            <wp:cNvGraphicFramePr>
+              <a:graphicFrameLocks xmlns:a="http://schemas.openxmlformats.org/drawingml/2006/main" noChangeAspect="1"/>
+            </wp:cNvGraphicFramePr>
+            <a:graphic xmlns:a="http://schemas.openxmlformats.org/drawingml/2006/main">
+              <a:graphicData uri="http://schemas.openxmlformats.org/drawingml/2006/picture">
+                <pic:pic xmlns:pic="http://schemas.openxmlformats.org/drawingml/2006/picture">
+                  <pic:nvPicPr>
+                    <pic:cNvPr id="14" name="Picture 14" descr="Table&#10;&#10;Description automatically generated"/>
+                    <pic:cNvPicPr/>
+                  </pic:nvPicPr>
+                  <pic:blipFill>
+                    <a:blip r:embed="rId20"/>
+                    <a:stretch>
+                      <a:fillRect/>
+                    </a:stretch>
+                  </pic:blipFill>
+                  <pic:spPr>
+                    <a:xfrm>
+                      <a:off x="0" y="0"/>
+                      <a:ext cx="4408749" cy="1970798"/>
+                    </a:xfrm>
+                    <a:prstGeom prst="rect">
+                      <a:avLst/>
+                    </a:prstGeom>
+                  </pic:spPr>
+                </pic:pic>
+              </a:graphicData>
+            </a:graphic>
+          </wp:inline>
+        </w:drawing>
+      </w:r>
+    </w:p>
+    <w:p>
+      <w:pPr>
+        <w:pStyle w:val="Caption"/>
+        <w:rPr>
+          <w:lang w:val="en-GB"/>
+        </w:rPr>
+      </w:pPr>
+      <w:bookmarkStart w:id="9" w:name="_Ref85202012"/>
+      <w:r>
+        <w:t xml:space="preserve">Table </w:t>
+      </w:r>
+      <w:r>
+        <w:fldChar w:fldCharType="begin"/>
+      </w:r>
+      <w:r>
+        <w:instrText xml:space="preserve"> SEQ Table \* ARABIC </w:instrText>
+      </w:r>
+      <w:r>
+        <w:fldChar w:fldCharType="separate"/>
+      </w:r>
+      <w:r>
+        <w:rPr>
+          <w:noProof/>
+        </w:rPr>
+        <w:t>2</w:t>
+      </w:r>
+      <w:r>
+        <w:fldChar w:fldCharType="end"/>
+      </w:r>
+      <w:bookmarkEnd w:id="9"/>
+      <w:r>
+        <w:t xml:space="preserve">. KNN </w:t>
+      </w:r>
+      <w:proofErr w:type="spellStart"/>
+      <w:r>
+        <w:t>Metrics</w:t>
+      </w:r>
+      <w:proofErr w:type="spellEnd"/>
     </w:p>
     <w:p>
       <w:pPr>
@@ -2191,7 +3410,7 @@
         <w:rPr>
           <w:lang w:val="en-GB"/>
         </w:rPr>
-        <w:t>Unsupervised learning (Kmeans, Hierarchical clustering)</w:t>
+        <w:t>Conclusion</w:t>
       </w:r>
     </w:p>
     <w:p>
@@ -2205,34 +3424,6 @@
         <w:rPr>
           <w:lang w:val="en-GB"/>
         </w:rPr>
-        <w:t>Supervised learning (KNN)</w:t>
-      </w:r>
-    </w:p>
-    <w:p>
-      <w:pPr>
-        <w:pStyle w:val="Heading1"/>
-        <w:rPr>
-          <w:lang w:val="en-GB"/>
-        </w:rPr>
-      </w:pPr>
-      <w:r>
-        <w:rPr>
-          <w:lang w:val="en-GB"/>
-        </w:rPr>
-        <w:t>Conclusion</w:t>
-      </w:r>
-    </w:p>
-    <w:p>
-      <w:pPr>
-        <w:pStyle w:val="Heading1"/>
-        <w:rPr>
-          <w:lang w:val="en-GB"/>
-        </w:rPr>
-      </w:pPr>
-      <w:r>
-        <w:rPr>
-          <w:lang w:val="en-GB"/>
-        </w:rPr>
         <w:t>References</w:t>
       </w:r>
     </w:p>
@@ -2248,7 +3439,7 @@
         </w:rPr>
         <w:t xml:space="preserve">Data : </w:t>
       </w:r>
-      <w:hyperlink r:id="rId16" w:history="1">
+      <w:hyperlink r:id="rId21" w:history="1">
         <w:r>
           <w:rPr>
             <w:rStyle w:val="Hyperlink"/>
@@ -2264,7 +3455,7 @@
           <w:lang w:val="en-GB"/>
         </w:rPr>
       </w:pPr>
-      <w:hyperlink r:id="rId17" w:history="1">
+      <w:hyperlink r:id="rId22" w:history="1">
         <w:r>
           <w:rPr>
             <w:rStyle w:val="Hyperlink"/>
@@ -2280,7 +3471,7 @@
           <w:lang w:val="en-GB"/>
         </w:rPr>
       </w:pPr>
-      <w:hyperlink r:id="rId18" w:history="1">
+      <w:hyperlink r:id="rId23" w:history="1">
         <w:r>
           <w:rPr>
             <w:rStyle w:val="Hyperlink"/>
@@ -2293,10 +3484,11 @@
     <w:p>
       <w:pPr>
         <w:rPr>
-          <w:lang w:val="en-GB"/>
-        </w:rPr>
-      </w:pPr>
-      <w:hyperlink r:id="rId19" w:history="1">
+          <w:rStyle w:val="Hyperlink"/>
+          <w:lang w:val="en-GB"/>
+        </w:rPr>
+      </w:pPr>
+      <w:hyperlink r:id="rId24" w:history="1">
         <w:r>
           <w:rPr>
             <w:rStyle w:val="Hyperlink"/>
@@ -2305,6 +3497,29 @@
           <w:t>https://en.wikipedia.org/wiki/Solar_radius</w:t>
         </w:r>
       </w:hyperlink>
+    </w:p>
+    <w:p>
+      <w:pPr>
+        <w:rPr>
+          <w:lang w:val="en-GB"/>
+        </w:rPr>
+      </w:pPr>
+      <w:hyperlink r:id="rId25" w:history="1">
+        <w:r>
+          <w:rPr>
+            <w:rStyle w:val="Hyperlink"/>
+            <w:lang w:val="en-GB"/>
+          </w:rPr>
+          <w:t>https://cosmonova.org/different-types-stars-stellar-evolution/</w:t>
+        </w:r>
+      </w:hyperlink>
+    </w:p>
+    <w:p>
+      <w:pPr>
+        <w:rPr>
+          <w:lang w:val="en-GB"/>
+        </w:rPr>
+      </w:pPr>
     </w:p>
     <w:p>
       <w:pPr>

</xml_diff>